<commit_message>
tinggal landasan teori android
</commit_message>
<xml_diff>
--- a/Metodologi Penelitian.docx
+++ b/Metodologi Penelitian.docx
@@ -17813,8 +17813,6 @@
         <w:lastRenderedPageBreak/>
         <w:t>Perbedaan antara pengembangan dan pemeliharaan ini semakin tidak relevan. Hampir tidak ada sistem perangkat lunak yang sepenuhnya merupakan sistem baru dan jauh lebih masuk akal untuk melihat pengembangan dan pemeliharaan sebagai sebuah rangkaian. Daripada dua proses terpisah, lebih realistis untuk berpikir tentang rekayasa perangkat lunak sebagai proses evolusi di mana perangkat lunak terus berubah sepanjang masa hidupnya dalam menanggapi perubahan kebutuhan dan kebutuhan pelanggan.</w:t>
       </w:r>
-      <w:bookmarkStart w:id="0" w:name="_GoBack"/>
-      <w:bookmarkEnd w:id="0"/>
     </w:p>
     <w:p>
       <w:pPr>
@@ -17826,6 +17824,7 @@
         <w:tabs>
           <w:tab w:val="center" w:pos="3968"/>
         </w:tabs>
+        <w:spacing w:line="480" w:lineRule="auto"/>
       </w:pPr>
       <w:r>
         <w:t>Requirements Engineering</w:t>
@@ -17833,48 +17832,2318 @@
     </w:p>
     <w:p>
       <w:pPr>
+        <w:spacing w:line="360" w:lineRule="auto"/>
+        <w:ind w:left="360" w:firstLine="360"/>
+        <w:jc w:val="both"/>
+        <w:rPr>
+          <w:rFonts w:ascii="Times New Roman" w:hAnsi="Times New Roman" w:cs="Times New Roman"/>
+          <w:sz w:val="24"/>
+        </w:rPr>
+      </w:pPr>
+      <w:r>
+        <w:rPr>
+          <w:rFonts w:ascii="Times New Roman" w:hAnsi="Times New Roman" w:cs="Times New Roman"/>
+          <w:sz w:val="24"/>
+        </w:rPr>
+        <w:t xml:space="preserve">Persyaratan untuk suatu sistem adalah uraian tentang </w:t>
+      </w:r>
+      <w:proofErr w:type="gramStart"/>
+      <w:r>
+        <w:rPr>
+          <w:rFonts w:ascii="Times New Roman" w:hAnsi="Times New Roman" w:cs="Times New Roman"/>
+          <w:sz w:val="24"/>
+        </w:rPr>
+        <w:t>apa</w:t>
+      </w:r>
+      <w:proofErr w:type="gramEnd"/>
+      <w:r>
+        <w:rPr>
+          <w:rFonts w:ascii="Times New Roman" w:hAnsi="Times New Roman" w:cs="Times New Roman"/>
+          <w:sz w:val="24"/>
+        </w:rPr>
+        <w:t xml:space="preserve"> yang harus dilakukan oleh sistem — layanan yang disediakannya dan kendala dalam operasinya. Persyaratan ini mencerminkan kebutuhan pelanggan untuk sistem yang melayani tujuan tertentu seperti mengendalikan perangkat, melakukan pemesanan, atau mencari informasi. Proses mencari tahu, menganalisis, mendokumentasikan, dan memeriksa layanan dan kendala ini disebut persyaratan teknik (RE).</w:t>
+      </w:r>
+    </w:p>
+    <w:p>
+      <w:pPr>
+        <w:spacing w:line="360" w:lineRule="auto"/>
+        <w:ind w:left="360" w:firstLine="360"/>
+        <w:jc w:val="both"/>
+        <w:rPr>
+          <w:rFonts w:ascii="Times New Roman" w:hAnsi="Times New Roman" w:cs="Times New Roman"/>
+          <w:sz w:val="24"/>
+        </w:rPr>
+      </w:pPr>
+      <w:r>
+        <w:rPr>
+          <w:rFonts w:ascii="Times New Roman" w:hAnsi="Times New Roman" w:cs="Times New Roman"/>
+          <w:sz w:val="24"/>
+        </w:rPr>
+        <w:t>Istilah 'persyaratan' tidak digunakan secara konsisten dalam industri perangkat lunak. Dalam beberapa kasus, persyaratan hanyalah pernyataan abstrak tingkat tinggi dari suatu layanan yang harus disediakan oleh suatu sistem atau kendala pada suatu sistem. Pada ekstrem yang lain, ini adalah definisi formal dan terperinci dari fungsi sistem. Davis (1993) menjelaskan mengapa perbedaan ini ada:</w:t>
+      </w:r>
+    </w:p>
+    <w:p>
+      <w:pPr>
+        <w:spacing w:line="360" w:lineRule="auto"/>
+        <w:ind w:left="360" w:firstLine="360"/>
+        <w:jc w:val="both"/>
+        <w:rPr>
+          <w:rFonts w:ascii="Times New Roman" w:hAnsi="Times New Roman" w:cs="Times New Roman"/>
+          <w:sz w:val="24"/>
+        </w:rPr>
+      </w:pPr>
+      <w:r>
+        <w:rPr>
+          <w:rFonts w:ascii="Times New Roman" w:hAnsi="Times New Roman" w:cs="Times New Roman"/>
+          <w:sz w:val="24"/>
+        </w:rPr>
+        <w:t xml:space="preserve"> Jika sebuah perusahaan ingin membiarkan sebuah kontrak untuk proyek pengembangan perangkat lunak besar, </w:t>
+      </w:r>
+      <w:proofErr w:type="gramStart"/>
+      <w:r>
+        <w:rPr>
+          <w:rFonts w:ascii="Times New Roman" w:hAnsi="Times New Roman" w:cs="Times New Roman"/>
+          <w:sz w:val="24"/>
+        </w:rPr>
+        <w:t>ia</w:t>
+      </w:r>
+      <w:proofErr w:type="gramEnd"/>
+      <w:r>
+        <w:rPr>
+          <w:rFonts w:ascii="Times New Roman" w:hAnsi="Times New Roman" w:cs="Times New Roman"/>
+          <w:sz w:val="24"/>
+        </w:rPr>
+        <w:t xml:space="preserve"> harus mendefinisikan kebutuhannya secara abstrak sehingga solusi tidak ditentukan sebelumnya. Persyaratan harus ditulis sehingga beberapa kontraktor dapat mengajukan penawaran untuk kontrak, menawarkan, mungkin, berbagai </w:t>
+      </w:r>
+      <w:proofErr w:type="gramStart"/>
+      <w:r>
+        <w:rPr>
+          <w:rFonts w:ascii="Times New Roman" w:hAnsi="Times New Roman" w:cs="Times New Roman"/>
+          <w:sz w:val="24"/>
+        </w:rPr>
+        <w:t>cara</w:t>
+      </w:r>
+      <w:proofErr w:type="gramEnd"/>
+      <w:r>
+        <w:rPr>
+          <w:rFonts w:ascii="Times New Roman" w:hAnsi="Times New Roman" w:cs="Times New Roman"/>
+          <w:sz w:val="24"/>
+        </w:rPr>
+        <w:t xml:space="preserve"> untuk memenuhi kebutuhan organisasi klien. Setelah kontrak diberikan, kontraktor harus menulis definisi sistem untuk klien secara lebih rinci sehingga klien memahami dan dapat </w:t>
+      </w:r>
+      <w:r>
+        <w:rPr>
+          <w:rFonts w:ascii="Times New Roman" w:hAnsi="Times New Roman" w:cs="Times New Roman"/>
+          <w:sz w:val="24"/>
+        </w:rPr>
+        <w:lastRenderedPageBreak/>
+        <w:t xml:space="preserve">memvalidasi </w:t>
+      </w:r>
+      <w:proofErr w:type="gramStart"/>
+      <w:r>
+        <w:rPr>
+          <w:rFonts w:ascii="Times New Roman" w:hAnsi="Times New Roman" w:cs="Times New Roman"/>
+          <w:sz w:val="24"/>
+        </w:rPr>
+        <w:t>apa</w:t>
+      </w:r>
+      <w:proofErr w:type="gramEnd"/>
+      <w:r>
+        <w:rPr>
+          <w:rFonts w:ascii="Times New Roman" w:hAnsi="Times New Roman" w:cs="Times New Roman"/>
+          <w:sz w:val="24"/>
+        </w:rPr>
+        <w:t xml:space="preserve"> yang akan dilakukan perangkat lunak. Kedua dokumen ini dapat disebut dokumen persyaratan untuk sistem.</w:t>
+      </w:r>
+    </w:p>
+    <w:p>
+      <w:pPr>
+        <w:spacing w:line="360" w:lineRule="auto"/>
+        <w:ind w:left="360" w:firstLine="360"/>
+        <w:jc w:val="both"/>
+        <w:rPr>
+          <w:rFonts w:ascii="Times New Roman" w:hAnsi="Times New Roman" w:cs="Times New Roman"/>
+          <w:sz w:val="24"/>
+        </w:rPr>
+      </w:pPr>
+      <w:r>
+        <w:rPr>
+          <w:rFonts w:ascii="Times New Roman" w:hAnsi="Times New Roman" w:cs="Times New Roman"/>
+          <w:sz w:val="24"/>
+        </w:rPr>
+        <w:t>Beberapa masalah yang muncul selama proses rekayasa persyaratan adalah hasil dari kegagalan untuk membuat pemisahan yang jelas antara berbagai tingkatan deskripsi. Saya membedakan antara mereka dengan menggunakan istilah 'persyaratan pengguna' yang berarti persyaratan abstrak tingkat tinggi dan 'persyaratan sistem' berarti deskripsi terperinci tentang apa yang harus dilakukan sistem. Persyaratan pengguna dan persyaratan sistem dapat didefinisikan sebagai berikut:</w:t>
+      </w:r>
+    </w:p>
+    <w:p>
+      <w:pPr>
+        <w:spacing w:line="360" w:lineRule="auto"/>
+        <w:ind w:left="360"/>
+        <w:jc w:val="both"/>
+        <w:rPr>
+          <w:rFonts w:ascii="Times New Roman" w:hAnsi="Times New Roman" w:cs="Times New Roman"/>
+          <w:sz w:val="24"/>
+        </w:rPr>
+      </w:pPr>
+      <w:r>
+        <w:rPr>
+          <w:rFonts w:ascii="Times New Roman" w:hAnsi="Times New Roman" w:cs="Times New Roman"/>
+          <w:sz w:val="24"/>
+        </w:rPr>
+        <w:t xml:space="preserve">1. Persyaratan pengguna adalah pernyataan, dalam bahasa alami plus diagram, tentang layanan </w:t>
+      </w:r>
+      <w:proofErr w:type="gramStart"/>
+      <w:r>
+        <w:rPr>
+          <w:rFonts w:ascii="Times New Roman" w:hAnsi="Times New Roman" w:cs="Times New Roman"/>
+          <w:sz w:val="24"/>
+        </w:rPr>
+        <w:t>apa</w:t>
+      </w:r>
+      <w:proofErr w:type="gramEnd"/>
+      <w:r>
+        <w:rPr>
+          <w:rFonts w:ascii="Times New Roman" w:hAnsi="Times New Roman" w:cs="Times New Roman"/>
+          <w:sz w:val="24"/>
+        </w:rPr>
+        <w:t xml:space="preserve"> yang diharapkan disediakan sistem untuk pengguna sistem dan kendala yang harus digunakannya.</w:t>
+      </w:r>
+    </w:p>
+    <w:p>
+      <w:pPr>
+        <w:spacing w:line="360" w:lineRule="auto"/>
+        <w:ind w:left="360"/>
+        <w:jc w:val="both"/>
+        <w:rPr>
+          <w:rFonts w:ascii="Times New Roman" w:hAnsi="Times New Roman" w:cs="Times New Roman"/>
+          <w:sz w:val="24"/>
+        </w:rPr>
+      </w:pPr>
+      <w:r>
+        <w:rPr>
+          <w:rFonts w:ascii="Times New Roman" w:hAnsi="Times New Roman" w:cs="Times New Roman"/>
+          <w:sz w:val="24"/>
+        </w:rPr>
+        <w:t xml:space="preserve">2. Persyaratan sistem adalah uraian lebih rinci tentang fungsi, layanan, dan kendala operasional sistem perangkat lunak. Dokumen persyaratan sistem (kadang-kadang disebut spesifikasi fungsional) harus menentukan dengan tepat </w:t>
+      </w:r>
+      <w:proofErr w:type="gramStart"/>
+      <w:r>
+        <w:rPr>
+          <w:rFonts w:ascii="Times New Roman" w:hAnsi="Times New Roman" w:cs="Times New Roman"/>
+          <w:sz w:val="24"/>
+        </w:rPr>
+        <w:t>apa</w:t>
+      </w:r>
+      <w:proofErr w:type="gramEnd"/>
+      <w:r>
+        <w:rPr>
+          <w:rFonts w:ascii="Times New Roman" w:hAnsi="Times New Roman" w:cs="Times New Roman"/>
+          <w:sz w:val="24"/>
+        </w:rPr>
+        <w:t xml:space="preserve"> yang harus diimplementasikan. Ini mungkin merupakan bagian dari kontrak antara pembeli sistem dan pengembang perangkat lunak.</w:t>
+      </w:r>
+    </w:p>
+    <w:p>
+      <w:pPr>
+        <w:spacing w:line="360" w:lineRule="auto"/>
+        <w:ind w:left="360"/>
+        <w:jc w:val="both"/>
+        <w:rPr>
+          <w:rFonts w:ascii="Times New Roman" w:hAnsi="Times New Roman" w:cs="Times New Roman"/>
+          <w:sz w:val="24"/>
+        </w:rPr>
+      </w:pPr>
+      <w:r>
+        <w:rPr>
+          <w:rFonts w:ascii="Times New Roman" w:hAnsi="Times New Roman" w:cs="Times New Roman"/>
+          <w:sz w:val="24"/>
+        </w:rPr>
+        <w:t>Persyaratan fungsional dan non-fungsional</w:t>
+      </w:r>
+    </w:p>
+    <w:p>
+      <w:pPr>
+        <w:spacing w:line="360" w:lineRule="auto"/>
+        <w:ind w:left="360" w:firstLine="360"/>
+        <w:jc w:val="both"/>
+        <w:rPr>
+          <w:rFonts w:ascii="Times New Roman" w:hAnsi="Times New Roman" w:cs="Times New Roman"/>
+          <w:sz w:val="24"/>
+        </w:rPr>
+      </w:pPr>
+      <w:r>
+        <w:rPr>
+          <w:rFonts w:ascii="Times New Roman" w:hAnsi="Times New Roman" w:cs="Times New Roman"/>
+          <w:sz w:val="24"/>
+        </w:rPr>
+        <w:t>Persyaratan sistem perangkat lunak sering diklasifikasikan sebagai persyaratan fungsional atau persyaratan nonfungsional:</w:t>
+      </w:r>
+    </w:p>
+    <w:p>
+      <w:pPr>
+        <w:spacing w:line="360" w:lineRule="auto"/>
+        <w:ind w:left="360"/>
+        <w:jc w:val="both"/>
+        <w:rPr>
+          <w:rFonts w:ascii="Times New Roman" w:hAnsi="Times New Roman" w:cs="Times New Roman"/>
+          <w:sz w:val="24"/>
+        </w:rPr>
+      </w:pPr>
+      <w:r>
+        <w:rPr>
+          <w:rFonts w:ascii="Times New Roman" w:hAnsi="Times New Roman" w:cs="Times New Roman"/>
+          <w:sz w:val="24"/>
+        </w:rPr>
+        <w:t xml:space="preserve">1. Persyaratan fungsional Ini adalah pernyataan layanan yang harus disediakan oleh sistem, bagaimana sistem harus bereaksi terhadap input tertentu, dan bagaimana sistem harus berperilaku dalam situasi tertentu. Dalam beberapa kasus, persyaratan fungsional juga dapat secara eksplisit menyatakan </w:t>
+      </w:r>
+      <w:proofErr w:type="gramStart"/>
+      <w:r>
+        <w:rPr>
+          <w:rFonts w:ascii="Times New Roman" w:hAnsi="Times New Roman" w:cs="Times New Roman"/>
+          <w:sz w:val="24"/>
+        </w:rPr>
+        <w:t>apa</w:t>
+      </w:r>
+      <w:proofErr w:type="gramEnd"/>
+      <w:r>
+        <w:rPr>
+          <w:rFonts w:ascii="Times New Roman" w:hAnsi="Times New Roman" w:cs="Times New Roman"/>
+          <w:sz w:val="24"/>
+        </w:rPr>
+        <w:t xml:space="preserve"> yang seharusnya tidak dilakukan oleh sistem.</w:t>
+      </w:r>
+    </w:p>
+    <w:p>
+      <w:pPr>
+        <w:spacing w:line="360" w:lineRule="auto"/>
+        <w:ind w:left="360"/>
+        <w:jc w:val="both"/>
+        <w:rPr>
+          <w:rFonts w:ascii="Times New Roman" w:hAnsi="Times New Roman" w:cs="Times New Roman"/>
+          <w:sz w:val="24"/>
+        </w:rPr>
+      </w:pPr>
+      <w:r>
+        <w:rPr>
+          <w:rFonts w:ascii="Times New Roman" w:hAnsi="Times New Roman" w:cs="Times New Roman"/>
+          <w:sz w:val="24"/>
+        </w:rPr>
+        <w:t>2. Persyaratan non-fungsional Ini adalah kendala pada layanan atau fungsi yang ditawarkan oleh sistem. Mereka termasuk kendala waktu, kendala pada proses pengembangan, dan kendala yang ditentukan oleh standar. Persyaratan non-</w:t>
+      </w:r>
+      <w:r>
+        <w:rPr>
+          <w:rFonts w:ascii="Times New Roman" w:hAnsi="Times New Roman" w:cs="Times New Roman"/>
+          <w:sz w:val="24"/>
+        </w:rPr>
+        <w:lastRenderedPageBreak/>
+        <w:t>fungsional sering berlaku untuk sistem secara keseluruhan, daripada fitur atau layanan sistem individual.</w:t>
+      </w:r>
+    </w:p>
+    <w:p>
+      <w:pPr>
+        <w:pStyle w:val="ListParagraph"/>
+        <w:numPr>
+          <w:ilvl w:val="2"/>
+          <w:numId w:val="57"/>
+        </w:numPr>
+        <w:spacing w:line="480" w:lineRule="auto"/>
+        <w:rPr>
+          <w:rStyle w:val="Heading3Char"/>
+        </w:rPr>
+      </w:pPr>
+      <w:r>
+        <w:rPr>
+          <w:rStyle w:val="Heading3Char"/>
+        </w:rPr>
+        <w:t>Functional and Non-Functional Requirements</w:t>
+      </w:r>
+    </w:p>
+    <w:p>
+      <w:pPr>
+        <w:spacing w:line="360" w:lineRule="auto"/>
+        <w:ind w:left="720"/>
+        <w:jc w:val="both"/>
+        <w:rPr>
+          <w:rStyle w:val="Heading3Char"/>
+          <w:b w:val="0"/>
+        </w:rPr>
+      </w:pPr>
+      <w:r>
+        <w:rPr>
+          <w:rStyle w:val="Heading3Char"/>
+          <w:b w:val="0"/>
+        </w:rPr>
+        <w:t>Persyaratan Fungsional</w:t>
+      </w:r>
+    </w:p>
+    <w:p>
+      <w:pPr>
+        <w:spacing w:line="360" w:lineRule="auto"/>
+        <w:ind w:left="720" w:firstLine="720"/>
+        <w:jc w:val="both"/>
+        <w:rPr>
+          <w:rStyle w:val="Heading3Char"/>
+          <w:b w:val="0"/>
+        </w:rPr>
+      </w:pPr>
+      <w:r>
+        <w:rPr>
+          <w:rStyle w:val="Heading3Char"/>
+          <w:b w:val="0"/>
+        </w:rPr>
+        <w:t xml:space="preserve">Persyaratan fungsional untuk sistem menggambarkan </w:t>
+      </w:r>
+      <w:proofErr w:type="gramStart"/>
+      <w:r>
+        <w:rPr>
+          <w:rStyle w:val="Heading3Char"/>
+          <w:b w:val="0"/>
+        </w:rPr>
+        <w:t>apa</w:t>
+      </w:r>
+      <w:proofErr w:type="gramEnd"/>
+      <w:r>
+        <w:rPr>
+          <w:rStyle w:val="Heading3Char"/>
+          <w:b w:val="0"/>
+        </w:rPr>
+        <w:t xml:space="preserve"> yang harus dilakukan sistem. Persyaratan ini tergantung pada jenis perangkat lunak yang dikembangkan, pengguna perangkat lunak yang diharapkan, dan pendekatan umum yang diambil oleh organisasi ketika menulis persyaratan. Ketika dinyatakan sebagai kebutuhan pengguna, persyaratan fungsional biasanya dijelaskan secara abstrak yang dapat dipahami oleh pengguna sistem. Namun, persyaratan sistem fungsional yang lebih spesifik menggambarkan fungsi sistem, input dan outputnya, pengecualian, </w:t>
+      </w:r>
+      <w:proofErr w:type="gramStart"/>
+      <w:r>
+        <w:rPr>
+          <w:rStyle w:val="Heading3Char"/>
+          <w:b w:val="0"/>
+        </w:rPr>
+        <w:t>dll.,</w:t>
+      </w:r>
+      <w:proofErr w:type="gramEnd"/>
+      <w:r>
+        <w:rPr>
+          <w:rStyle w:val="Heading3Char"/>
+          <w:b w:val="0"/>
+        </w:rPr>
+        <w:t xml:space="preserve"> Secara rinci.</w:t>
+      </w:r>
+    </w:p>
+    <w:p>
+      <w:pPr>
+        <w:spacing w:line="360" w:lineRule="auto"/>
+        <w:ind w:left="720" w:firstLine="720"/>
+        <w:jc w:val="both"/>
+        <w:rPr>
+          <w:rStyle w:val="Heading3Char"/>
+          <w:b w:val="0"/>
+        </w:rPr>
+      </w:pPr>
+      <w:r>
+        <w:rPr>
+          <w:rStyle w:val="Heading3Char"/>
+          <w:b w:val="0"/>
+        </w:rPr>
+        <w:t xml:space="preserve">Persyaratan sistem fungsional bervariasi dari persyaratan umum yang mencakup </w:t>
+      </w:r>
+      <w:proofErr w:type="gramStart"/>
+      <w:r>
+        <w:rPr>
+          <w:rStyle w:val="Heading3Char"/>
+          <w:b w:val="0"/>
+        </w:rPr>
+        <w:t>apa</w:t>
+      </w:r>
+      <w:proofErr w:type="gramEnd"/>
+      <w:r>
+        <w:rPr>
+          <w:rStyle w:val="Heading3Char"/>
+          <w:b w:val="0"/>
+        </w:rPr>
+        <w:t xml:space="preserve"> yang harus dilakukan sistem terhadap persyaratan yang sangat spesifik yang mencerminkan cara kerja lokal atau sistem yang ada di organisasi.</w:t>
+      </w:r>
+    </w:p>
+    <w:p>
+      <w:pPr>
+        <w:spacing w:line="360" w:lineRule="auto"/>
+        <w:ind w:left="720"/>
+        <w:jc w:val="both"/>
+        <w:rPr>
+          <w:rStyle w:val="Heading3Char"/>
+          <w:b w:val="0"/>
+        </w:rPr>
+      </w:pPr>
+      <w:r>
+        <w:rPr>
+          <w:rStyle w:val="Heading3Char"/>
+          <w:b w:val="0"/>
+        </w:rPr>
+        <w:t>Persyaratan Non Fungsional</w:t>
+      </w:r>
+    </w:p>
+    <w:p>
+      <w:pPr>
+        <w:spacing w:line="360" w:lineRule="auto"/>
+        <w:ind w:left="720" w:firstLine="720"/>
+        <w:jc w:val="both"/>
+        <w:rPr>
+          <w:rStyle w:val="Heading3Char"/>
+          <w:b w:val="0"/>
+        </w:rPr>
+      </w:pPr>
+      <w:r>
+        <w:rPr>
+          <w:rStyle w:val="Heading3Char"/>
+          <w:b w:val="0"/>
+        </w:rPr>
+        <w:t>Persyaratan non-fungsional, seperti namanya, adalah persyaratan yang tidak berkaitan langsung dengan layanan spesifik yang diberikan oleh sistem kepada penggunanya. Mereka mungkin berhubungan dengan sifat-sifat sistem yang muncul seperti keandalan, waktu respons, dan hunian toko. Atau, mereka dapat mendefinisikan kendala pada implementasi sistem seperti kemampuan perangkat I / O atau representasi data yang digunakan dalam antarmuka dengan sistem lain. Persyaratan non-fungsional, seperti kinerja, keamanan, atau ketersediaan, biasanya menentukan atau membatasi karakteristik sistem secara keseluruhan.</w:t>
+      </w:r>
+    </w:p>
+    <w:p>
+      <w:pPr>
+        <w:spacing w:line="360" w:lineRule="auto"/>
+        <w:ind w:left="720" w:firstLine="720"/>
+        <w:jc w:val="both"/>
+        <w:rPr>
+          <w:rStyle w:val="Heading3Char"/>
+          <w:b w:val="0"/>
+        </w:rPr>
+      </w:pPr>
+      <w:r>
+        <w:rPr>
+          <w:rStyle w:val="Heading3Char"/>
+          <w:b w:val="0"/>
+        </w:rPr>
+        <w:lastRenderedPageBreak/>
+        <w:t xml:space="preserve">Persyaratan non-fungsional seringkali lebih penting daripada persyaratan fungsional individu. Pengguna sistem biasanya dapat menemukan </w:t>
+      </w:r>
+      <w:proofErr w:type="gramStart"/>
+      <w:r>
+        <w:rPr>
+          <w:rStyle w:val="Heading3Char"/>
+          <w:b w:val="0"/>
+        </w:rPr>
+        <w:t>cara</w:t>
+      </w:r>
+      <w:proofErr w:type="gramEnd"/>
+      <w:r>
+        <w:rPr>
+          <w:rStyle w:val="Heading3Char"/>
+          <w:b w:val="0"/>
+        </w:rPr>
+        <w:t xml:space="preserve"> untuk mengatasi fungsi sistem yang tidak benar-benar memenuhi kebutuhan mereka. Namun, gagal memenuhi persyaratan non-fungsional dapat berarti bahwa keseluruhan sistem tidak dapat digunakan. Misalnya, jika sistem pesawat terbang tidak memenuhi persyaratan keandalannya, maka sistem tersebut tidak </w:t>
+      </w:r>
+      <w:proofErr w:type="gramStart"/>
+      <w:r>
+        <w:rPr>
+          <w:rStyle w:val="Heading3Char"/>
+          <w:b w:val="0"/>
+        </w:rPr>
+        <w:t>akan</w:t>
+      </w:r>
+      <w:proofErr w:type="gramEnd"/>
+      <w:r>
+        <w:rPr>
+          <w:rStyle w:val="Heading3Char"/>
+          <w:b w:val="0"/>
+        </w:rPr>
+        <w:t xml:space="preserve"> disertifikasi aman untuk dioperasikan; jika sistem kontrol tertanam gagal memenuhi persyaratan kinerjanya, fungsi kontrol tidak akan beroperasi dengan benar.</w:t>
+      </w:r>
+    </w:p>
+    <w:p>
+      <w:pPr>
+        <w:spacing w:line="360" w:lineRule="auto"/>
+        <w:ind w:left="720" w:firstLine="720"/>
+        <w:jc w:val="both"/>
+        <w:rPr>
+          <w:rStyle w:val="Heading3Char"/>
+          <w:b w:val="0"/>
+        </w:rPr>
+      </w:pPr>
+      <w:r>
+        <w:rPr>
+          <w:rStyle w:val="Heading3Char"/>
+          <w:b w:val="0"/>
+        </w:rPr>
+        <w:t>Meskipun sering kali mungkin untuk mengidentifikasi komponen sistem mana yang menerapkan persyaratan fungsional spesifik (</w:t>
+      </w:r>
+      <w:proofErr w:type="gramStart"/>
+      <w:r>
+        <w:rPr>
+          <w:rStyle w:val="Heading3Char"/>
+          <w:b w:val="0"/>
+        </w:rPr>
+        <w:t>mis.,</w:t>
+      </w:r>
+      <w:proofErr w:type="gramEnd"/>
+      <w:r>
+        <w:rPr>
+          <w:rStyle w:val="Heading3Char"/>
+          <w:b w:val="0"/>
+        </w:rPr>
+        <w:t xml:space="preserve"> Mungkin ada komponen pemformatan yang menerapkan persyaratan pelaporan), seringkali lebih sulit untuk menghubungkan komponen dengan persyaratan non-fungsional. Implementasi persyaratan ini dapat disebarkan ke seluruh sistem. Ada dua alasan untuk ini:</w:t>
+      </w:r>
+    </w:p>
+    <w:p>
+      <w:pPr>
+        <w:spacing w:line="360" w:lineRule="auto"/>
+        <w:ind w:left="720"/>
+        <w:jc w:val="both"/>
+        <w:rPr>
+          <w:rStyle w:val="Heading3Char"/>
+          <w:b w:val="0"/>
+        </w:rPr>
+      </w:pPr>
+      <w:r>
+        <w:rPr>
+          <w:rStyle w:val="Heading3Char"/>
+          <w:b w:val="0"/>
+        </w:rPr>
+        <w:t>1. Persyaratan non-fungsional dapat mempengaruhi keseluruhan arsitektur sistem daripada komponen individu. Misalnya, untuk memastikan bahwa persyaratan kinerja terpenuhi, Anda mungkin harus mengatur sistem untuk meminimalkan komunikasi antar komponen.</w:t>
+      </w:r>
+    </w:p>
+    <w:p>
+      <w:pPr>
+        <w:spacing w:line="360" w:lineRule="auto"/>
+        <w:ind w:left="720"/>
+        <w:jc w:val="both"/>
+        <w:rPr>
+          <w:rStyle w:val="Heading3Char"/>
+          <w:b w:val="0"/>
+        </w:rPr>
+      </w:pPr>
+      <w:r>
+        <w:rPr>
+          <w:rStyle w:val="Heading3Char"/>
+          <w:b w:val="0"/>
+        </w:rPr>
+        <w:t>2. Persyaratan non-fungsional tunggal, seperti persyaratan keamanan, dapat menghasilkan sejumlah persyaratan fungsional terkait yang menentukan layanan sistem baru yang diperlukan. Selain itu, dapat juga menghasilkan persyaratan yang membatasi persyaratan yang ada.</w:t>
+      </w:r>
+    </w:p>
+    <w:p>
+      <w:pPr>
+        <w:pStyle w:val="ListParagraph"/>
+        <w:numPr>
+          <w:ilvl w:val="2"/>
+          <w:numId w:val="57"/>
+        </w:numPr>
+        <w:spacing w:line="480" w:lineRule="auto"/>
+        <w:rPr>
+          <w:rStyle w:val="Heading3Char"/>
+        </w:rPr>
+      </w:pPr>
+      <w:r>
+        <w:rPr>
+          <w:rStyle w:val="Heading3Char"/>
+        </w:rPr>
+        <w:t>The Software Requirements Document</w:t>
+      </w:r>
+    </w:p>
+    <w:p>
+      <w:pPr>
+        <w:pStyle w:val="ListParagraph"/>
+        <w:spacing w:line="360" w:lineRule="auto"/>
+        <w:ind w:firstLine="720"/>
+        <w:jc w:val="both"/>
+        <w:rPr>
+          <w:rStyle w:val="Heading3Char"/>
+          <w:b w:val="0"/>
+        </w:rPr>
+      </w:pPr>
+      <w:r>
+        <w:rPr>
+          <w:rStyle w:val="Heading3Char"/>
+          <w:b w:val="0"/>
+        </w:rPr>
+        <w:t xml:space="preserve">Dokumen persyaratan perangkat lunak (kadang-kadang disebut spesifikasi persyaratan perangkat lunak atau SRS) adalah pernyataan resmi tentang </w:t>
+      </w:r>
+      <w:proofErr w:type="gramStart"/>
+      <w:r>
+        <w:rPr>
+          <w:rStyle w:val="Heading3Char"/>
+          <w:b w:val="0"/>
+        </w:rPr>
+        <w:t>apa</w:t>
+      </w:r>
+      <w:proofErr w:type="gramEnd"/>
+      <w:r>
+        <w:rPr>
+          <w:rStyle w:val="Heading3Char"/>
+          <w:b w:val="0"/>
+        </w:rPr>
+        <w:t xml:space="preserve"> yang harus diterapkan oleh pengembang sistem. Ini harus mencakup persyaratan pengguna untuk suatu sistem dan spesifikasi terperinci dari persyaratan sistem. Terkadang, persyaratan pengguna dan </w:t>
+      </w:r>
+      <w:r>
+        <w:rPr>
+          <w:rStyle w:val="Heading3Char"/>
+          <w:b w:val="0"/>
+        </w:rPr>
+        <w:lastRenderedPageBreak/>
+        <w:t>sistem diintegrasikan ke dalam satu deskripsi. Dalam kasus lain, persyaratan pengguna didefinisikan dalam pengantar spesifikasi persyaratan sistem. Jika ada sejumlah besar persyaratan, persyaratan sistem terperinci dapat disajikan dalam dokumen terpisah.</w:t>
+      </w:r>
+    </w:p>
+    <w:p>
+      <w:pPr>
+        <w:pStyle w:val="ListParagraph"/>
+        <w:spacing w:line="360" w:lineRule="auto"/>
+        <w:jc w:val="both"/>
+        <w:rPr>
+          <w:rStyle w:val="Heading3Char"/>
+          <w:b w:val="0"/>
+        </w:rPr>
+      </w:pPr>
+      <w:r>
+        <w:rPr>
+          <w:rStyle w:val="Heading3Char"/>
+          <w:b w:val="0"/>
+        </w:rPr>
+        <w:t>Dokumen persyaratan sangat penting ketika kontraktor luar mengembangkan sistem perangkat lunak. Namun, metode pengembangan gesit berpendapat bahwa persyaratan berubah begitu cepat sehingga dokumen persyaratan sudah kedaluwarsa begitu ditulis, sehingga sebagian besar upaya sia-sia. Daripada dokumen formal, pendekatan seperti Extreme Programming (Beck, 1999) mengumpulkan persyaratan pengguna secara bertahap dan menuliskannya pada kartu sebagai cerita pengguna. Pengguna kemudian memprioritaskan persyaratan untuk implementasi dalam peningkatan sistem selanjutnya.</w:t>
+      </w:r>
+    </w:p>
+    <w:p>
+      <w:pPr>
+        <w:pStyle w:val="ListParagraph"/>
+        <w:spacing w:line="360" w:lineRule="auto"/>
+        <w:jc w:val="both"/>
+        <w:rPr>
+          <w:rStyle w:val="Heading3Char"/>
+          <w:b w:val="0"/>
+        </w:rPr>
+      </w:pPr>
+      <w:r>
+        <w:rPr>
+          <w:rStyle w:val="Heading3Char"/>
+          <w:b w:val="0"/>
+        </w:rPr>
+        <w:t>Untuk sistem bisnis di mana persyaratannya tidak stabil, saya pikir pendekatan ini bagus. Namun, saya pikir masih berguna untuk menulis dokumen pendukung singkat yang mendefinisikan bisnis dan persyaratan ketergantungan untuk sistem; mudah untuk melupakan persyaratan yang berlaku untuk sistem secara keseluruhan ketika berfokus pada persyaratan fungsional untuk rilis sistem berikutnya</w:t>
+      </w:r>
+    </w:p>
+    <w:p>
+      <w:pPr>
+        <w:pStyle w:val="ListParagraph"/>
+        <w:numPr>
+          <w:ilvl w:val="2"/>
+          <w:numId w:val="57"/>
+        </w:numPr>
+        <w:spacing w:line="480" w:lineRule="auto"/>
+        <w:rPr>
+          <w:rStyle w:val="Heading3Char"/>
+        </w:rPr>
+      </w:pPr>
+      <w:r>
+        <w:rPr>
+          <w:rStyle w:val="Heading3Char"/>
+        </w:rPr>
+        <w:t>Requirements Specification</w:t>
+      </w:r>
+    </w:p>
+    <w:p>
+      <w:pPr>
+        <w:pStyle w:val="ListParagraph"/>
+        <w:spacing w:line="360" w:lineRule="auto"/>
+        <w:ind w:firstLine="720"/>
+        <w:jc w:val="both"/>
+        <w:rPr>
+          <w:rStyle w:val="Heading3Char"/>
+          <w:b w:val="0"/>
+        </w:rPr>
+      </w:pPr>
+      <w:r>
+        <w:rPr>
+          <w:rStyle w:val="Heading3Char"/>
+          <w:b w:val="0"/>
+        </w:rPr>
+        <w:t xml:space="preserve">Spesifikasi persyaratan adalah proses penulisan persyaratan pengguna dan sistem dalam dokumen persyaratan. Idealnya, persyaratan pengguna dan sistem harus jelas, tidak ambigu, mudah dipahami, lengkap, dan konsisten. Dalam praktiknya, ini sulit untuk dicapai karena pemangku kepentingan menafsirkan persyaratan dengan </w:t>
+      </w:r>
+      <w:proofErr w:type="gramStart"/>
+      <w:r>
+        <w:rPr>
+          <w:rStyle w:val="Heading3Char"/>
+          <w:b w:val="0"/>
+        </w:rPr>
+        <w:t>cara</w:t>
+      </w:r>
+      <w:proofErr w:type="gramEnd"/>
+      <w:r>
+        <w:rPr>
+          <w:rStyle w:val="Heading3Char"/>
+          <w:b w:val="0"/>
+        </w:rPr>
+        <w:t xml:space="preserve"> yang berbeda dan sering ada konflik dan inkonsistensi yang melekat dalam persyaratan.</w:t>
+      </w:r>
+    </w:p>
+    <w:p>
+      <w:pPr>
+        <w:pStyle w:val="ListParagraph"/>
+        <w:spacing w:line="360" w:lineRule="auto"/>
+        <w:ind w:firstLine="720"/>
+        <w:jc w:val="both"/>
+        <w:rPr>
+          <w:rStyle w:val="Heading3Char"/>
+          <w:b w:val="0"/>
+        </w:rPr>
+      </w:pPr>
+      <w:r>
+        <w:rPr>
+          <w:rStyle w:val="Heading3Char"/>
+          <w:b w:val="0"/>
+        </w:rPr>
+        <w:t xml:space="preserve">Persyaratan pengguna untuk suatu sistem harus menggambarkan persyaratan fungsional dan nonfungsional sehingga persyaratan tersebut dapat dipahami oleh pengguna sistem yang tidak memiliki pengetahuan teknis terperinci. Idealnya, mereka harus menentukan hanya perilaku eksternal sistem. Dokumen persyaratan tidak boleh menyertakan perincian </w:t>
+      </w:r>
+      <w:r>
+        <w:rPr>
+          <w:rStyle w:val="Heading3Char"/>
+          <w:b w:val="0"/>
+        </w:rPr>
+        <w:lastRenderedPageBreak/>
+        <w:t>arsitektur atau desain sistem. Akibatnya, jika Anda menulis persyaratan pengguna, Anda tidak boleh menggunakan jargon perangkat lunak, notasi terstruktur, atau notasi formal. Anda harus menulis persyaratan pengguna dalam bahasa alami, dengan tabel sederhana, formulir, dan diagram intuitif.</w:t>
+      </w:r>
+    </w:p>
+    <w:p>
+      <w:pPr>
+        <w:pStyle w:val="ListParagraph"/>
+        <w:spacing w:line="360" w:lineRule="auto"/>
+        <w:jc w:val="both"/>
+        <w:rPr>
+          <w:rStyle w:val="Heading3Char"/>
+          <w:b w:val="0"/>
+        </w:rPr>
+      </w:pPr>
+      <w:r>
+        <w:rPr>
+          <w:rStyle w:val="Heading3Char"/>
+          <w:b w:val="0"/>
+        </w:rPr>
+        <w:t>Persyaratan sistem adalah versi yang diperluas dari persyaratan pengguna yang digunakan oleh insinyur perangkat lunak sebagai titik awal untuk desain sistem. Mereka menambahkan detail dan menjelaskan bagaimana persyaratan pengguna harus disediakan oleh sistem. Mereka dapat digunakan sebagai bagian dari kontrak untuk implementasi sistem dan oleh karena itu harus menjadi spesifikasi lengkap dan terperinci dari keseluruhan sistem.</w:t>
+      </w:r>
+    </w:p>
+    <w:p>
+      <w:pPr>
+        <w:pStyle w:val="ListParagraph"/>
+        <w:spacing w:line="360" w:lineRule="auto"/>
+        <w:ind w:firstLine="720"/>
+        <w:jc w:val="both"/>
+        <w:rPr>
+          <w:rStyle w:val="Heading3Char"/>
+          <w:b w:val="0"/>
+        </w:rPr>
+      </w:pPr>
+      <w:r>
+        <w:rPr>
+          <w:rStyle w:val="Heading3Char"/>
+          <w:b w:val="0"/>
+        </w:rPr>
+        <w:t>Idealnya, persyaratan sistem harus hanya menggambarkan perilaku eksternal sistem dan kendala operasionalnya. Mereka seharusnya tidak peduli dengan bagaimana sistem harus dirancang atau diimplementasikan. Namun, pada tingkat perincian yang diperlukan untuk sepenuhnya menentukan sistem perangkat lunak yang rumit, praktis tidak mungkin untuk mengecualikan semua informasi desain. Ada beberapa alasan untuk ini:</w:t>
+      </w:r>
+    </w:p>
+    <w:p>
+      <w:pPr>
+        <w:pStyle w:val="ListParagraph"/>
+        <w:spacing w:line="360" w:lineRule="auto"/>
+        <w:jc w:val="both"/>
+        <w:rPr>
+          <w:rStyle w:val="Heading3Char"/>
+          <w:b w:val="0"/>
+        </w:rPr>
+      </w:pPr>
+      <w:r>
+        <w:rPr>
+          <w:rStyle w:val="Heading3Char"/>
+          <w:b w:val="0"/>
+        </w:rPr>
+        <w:t>1. Anda mungkin harus merancang arsitektur awal sistem untuk membantu menyusun spesifikasi kebutuhan. Persyaratan sistem diatur sesuai dengan berbagai sub-sistem yang membentuk sistem.</w:t>
+      </w:r>
+    </w:p>
+    <w:p>
+      <w:pPr>
+        <w:pStyle w:val="ListParagraph"/>
+        <w:spacing w:line="360" w:lineRule="auto"/>
+        <w:jc w:val="both"/>
+        <w:rPr>
+          <w:rStyle w:val="Heading3Char"/>
+          <w:b w:val="0"/>
+        </w:rPr>
+      </w:pPr>
+      <w:r>
+        <w:rPr>
+          <w:rStyle w:val="Heading3Char"/>
+          <w:b w:val="0"/>
+        </w:rPr>
+        <w:t>2. Dalam kebanyakan kasus, sistem harus berinteroperasi dengan sistem yang ada, yang membatasi desain dan memaksakan persyaratan pada sistem baru.</w:t>
+      </w:r>
+    </w:p>
+    <w:p>
+      <w:pPr>
+        <w:pStyle w:val="ListParagraph"/>
+        <w:spacing w:line="360" w:lineRule="auto"/>
+        <w:jc w:val="both"/>
+        <w:rPr>
+          <w:rStyle w:val="Heading3Char"/>
+          <w:b w:val="0"/>
+        </w:rPr>
+      </w:pPr>
+      <w:r>
+        <w:rPr>
+          <w:rStyle w:val="Heading3Char"/>
+          <w:b w:val="0"/>
+        </w:rPr>
+        <w:t>3. Penggunaan arsitektur tertentu untuk memenuhi persyaratan non-fungsional mungkin diperlukan. Regulator eksternal yang perlu menyatakan bahwa sistem tersebut aman dapat menentukan bahwa desain arsitektur yang telah disertifikasi dapat digunakan.</w:t>
+      </w:r>
+    </w:p>
+    <w:p>
+      <w:pPr>
+        <w:pStyle w:val="ListParagraph"/>
+        <w:spacing w:line="360" w:lineRule="auto"/>
+        <w:jc w:val="both"/>
+        <w:rPr>
+          <w:rStyle w:val="Heading3Char"/>
+          <w:b w:val="0"/>
+        </w:rPr>
+      </w:pPr>
+    </w:p>
+    <w:p>
+      <w:pPr>
+        <w:pStyle w:val="ListParagraph"/>
+        <w:spacing w:line="360" w:lineRule="auto"/>
+        <w:jc w:val="both"/>
+        <w:rPr>
+          <w:rStyle w:val="Heading3Char"/>
+          <w:b w:val="0"/>
+        </w:rPr>
+      </w:pPr>
+      <w:r>
+        <w:rPr>
+          <w:rStyle w:val="Heading3Char"/>
+          <w:b w:val="0"/>
+        </w:rPr>
+        <w:t>Natural Specification Language</w:t>
+      </w:r>
+    </w:p>
+    <w:p>
+      <w:pPr>
+        <w:pStyle w:val="ListParagraph"/>
+        <w:spacing w:line="360" w:lineRule="auto"/>
+        <w:ind w:firstLine="720"/>
+        <w:jc w:val="both"/>
+        <w:rPr>
+          <w:rStyle w:val="Heading3Char"/>
+          <w:b w:val="0"/>
+        </w:rPr>
+      </w:pPr>
+      <w:r>
+        <w:rPr>
+          <w:rStyle w:val="Heading3Char"/>
+          <w:b w:val="0"/>
+        </w:rPr>
+        <w:lastRenderedPageBreak/>
+        <w:t xml:space="preserve">Bahasa alami telah digunakan untuk menulis persyaratan untuk perangkat lunak sejak awal rekayasa perangkat lunak. Ini ekspresif, intuitif, dan universal. Ini juga berpotensi kabur, ambigu, dan maknanya tergantung pada latar belakang pembaca. Akibatnya, ada banyak proposal untuk </w:t>
+      </w:r>
+      <w:proofErr w:type="gramStart"/>
+      <w:r>
+        <w:rPr>
+          <w:rStyle w:val="Heading3Char"/>
+          <w:b w:val="0"/>
+        </w:rPr>
+        <w:t>cara</w:t>
+      </w:r>
+      <w:proofErr w:type="gramEnd"/>
+      <w:r>
+        <w:rPr>
+          <w:rStyle w:val="Heading3Char"/>
+          <w:b w:val="0"/>
+        </w:rPr>
+        <w:t xml:space="preserve"> alternatif menulis persyaratan. Namun, tidak satu pun dari ini telah diadopsi secara luas dan bahasa alami </w:t>
+      </w:r>
+      <w:proofErr w:type="gramStart"/>
+      <w:r>
+        <w:rPr>
+          <w:rStyle w:val="Heading3Char"/>
+          <w:b w:val="0"/>
+        </w:rPr>
+        <w:t>akan</w:t>
+      </w:r>
+      <w:proofErr w:type="gramEnd"/>
+      <w:r>
+        <w:rPr>
+          <w:rStyle w:val="Heading3Char"/>
+          <w:b w:val="0"/>
+        </w:rPr>
+        <w:t xml:space="preserve"> terus menjadi cara yang paling banyak digunakan untuk menentukan persyaratan sistem dan perangkat lunak. Untuk meminimalkan kesalahpahaman saat menulis persyaratan bahasa alami, saya sarankan Anda mengikuti beberapa panduan sederhana:</w:t>
+      </w:r>
+    </w:p>
+    <w:p>
+      <w:pPr>
+        <w:pStyle w:val="ListParagraph"/>
+        <w:spacing w:line="360" w:lineRule="auto"/>
+        <w:jc w:val="both"/>
+        <w:rPr>
+          <w:rStyle w:val="Heading3Char"/>
+          <w:b w:val="0"/>
+        </w:rPr>
+      </w:pPr>
+    </w:p>
+    <w:p>
+      <w:pPr>
+        <w:pStyle w:val="ListParagraph"/>
+        <w:spacing w:line="360" w:lineRule="auto"/>
+        <w:jc w:val="both"/>
+        <w:rPr>
+          <w:rStyle w:val="Heading3Char"/>
+          <w:b w:val="0"/>
+        </w:rPr>
+      </w:pPr>
+      <w:r>
+        <w:rPr>
+          <w:rStyle w:val="Heading3Char"/>
+          <w:b w:val="0"/>
+        </w:rPr>
+        <w:t>Spesifikasi Terstruktur</w:t>
+      </w:r>
+    </w:p>
+    <w:p>
+      <w:pPr>
+        <w:pStyle w:val="ListParagraph"/>
+        <w:spacing w:line="360" w:lineRule="auto"/>
+        <w:ind w:firstLine="720"/>
+        <w:jc w:val="both"/>
+        <w:rPr>
+          <w:rStyle w:val="Heading3Char"/>
+          <w:b w:val="0"/>
+        </w:rPr>
+      </w:pPr>
+      <w:r>
+        <w:rPr>
+          <w:rStyle w:val="Heading3Char"/>
+          <w:b w:val="0"/>
+        </w:rPr>
+        <w:t xml:space="preserve">Bahasa alami terstruktur adalah </w:t>
+      </w:r>
+      <w:proofErr w:type="gramStart"/>
+      <w:r>
+        <w:rPr>
+          <w:rStyle w:val="Heading3Char"/>
+          <w:b w:val="0"/>
+        </w:rPr>
+        <w:t>cara</w:t>
+      </w:r>
+      <w:proofErr w:type="gramEnd"/>
+      <w:r>
+        <w:rPr>
+          <w:rStyle w:val="Heading3Char"/>
+          <w:b w:val="0"/>
+        </w:rPr>
+        <w:t xml:space="preserve"> menulis persyaratan sistem di mana kebebasan persyaratan penulis dibatasi dan semua persyaratan ditulis dengan cara standar. Pendekatan ini mempertahankan sebagian besar ekspresi dan pemahaman bahasa alami tetapi memastikan bahwa beberapa keseragaman dikenakan pada spesifikasi. Notasi bahasa terstruktur menggunakan template untuk menentukan persyaratan sistem. Spesifikasi dapat menggunakan konstruksi bahasa pemrograman untuk menunjukkan alternatif dan iterasi, dan dapat menyoroti elemen kunci menggunakan font shading atau berbeda.</w:t>
+      </w:r>
+    </w:p>
+    <w:p>
+      <w:pPr>
+        <w:pStyle w:val="ListParagraph"/>
+        <w:spacing w:line="360" w:lineRule="auto"/>
+        <w:ind w:firstLine="720"/>
+        <w:jc w:val="both"/>
+        <w:rPr>
+          <w:rStyle w:val="Heading3Char"/>
+          <w:b w:val="0"/>
+        </w:rPr>
+      </w:pPr>
+      <w:r>
+        <w:rPr>
+          <w:rStyle w:val="Heading3Char"/>
+          <w:b w:val="0"/>
+        </w:rPr>
+        <w:t>The Robertsons (Robertson dan Robertson, 1999), dalam buku mereka tentang metode rekayasa persyaratan VOLERE, merekomendasikan bahwa persyaratan pengguna pada awalnya ditulis pada kartu, satu persyaratan per kartu. Mereka menyarankan sejumlah bidang pada setiap kartu, seperti alasan persyaratan, ketergantungan pada persyaratan lain, sumber persyaratan, bahan pendukung, dan sebagainya.</w:t>
+      </w:r>
+    </w:p>
+    <w:p>
+      <w:pPr>
+        <w:pStyle w:val="ListParagraph"/>
+        <w:spacing w:line="360" w:lineRule="auto"/>
+        <w:ind w:firstLine="720"/>
+        <w:jc w:val="both"/>
+        <w:rPr>
+          <w:rStyle w:val="Heading3Char"/>
+          <w:b w:val="0"/>
+        </w:rPr>
+      </w:pPr>
+      <w:r>
+        <w:rPr>
+          <w:rStyle w:val="Heading3Char"/>
+          <w:b w:val="0"/>
+        </w:rPr>
+        <w:t>Untuk menggunakan pendekatan terstruktur untuk menentukan persyaratan sistem, Anda mendefinisikan satu atau lebih templat standar untuk persyaratan dan mewakili templat ini sebagai formulir terstruktur. Spesifikasi dapat disusun di sekitar objek yang dimanipulasi oleh sistem, fungsi yang dilakukan oleh sistem, atau peristiwa yang diproses oleh sistem.</w:t>
+      </w:r>
+    </w:p>
+    <w:p>
+      <w:pPr>
+        <w:pStyle w:val="ListParagraph"/>
+        <w:spacing w:line="360" w:lineRule="auto"/>
+        <w:ind w:firstLine="720"/>
+        <w:jc w:val="both"/>
+        <w:rPr>
+          <w:rStyle w:val="Heading3Char"/>
+          <w:b w:val="0"/>
+        </w:rPr>
+      </w:pPr>
+      <w:r>
+        <w:rPr>
+          <w:rStyle w:val="Heading3Char"/>
+          <w:b w:val="0"/>
+        </w:rPr>
+        <w:lastRenderedPageBreak/>
+        <w:t>Ketika formulir standar digunakan untuk menentukan persyaratan fungsional, informasi berikut harus dimasukkan:</w:t>
+      </w:r>
+    </w:p>
+    <w:p>
+      <w:pPr>
+        <w:pStyle w:val="ListParagraph"/>
+        <w:spacing w:line="360" w:lineRule="auto"/>
+        <w:jc w:val="both"/>
+        <w:rPr>
+          <w:rStyle w:val="Heading3Char"/>
+          <w:b w:val="0"/>
+        </w:rPr>
+      </w:pPr>
+      <w:r>
+        <w:rPr>
+          <w:rStyle w:val="Heading3Char"/>
+          <w:b w:val="0"/>
+        </w:rPr>
+        <w:t>1. Deskripsi fungsi atau entitas yang ditentukan.</w:t>
+      </w:r>
+    </w:p>
+    <w:p>
+      <w:pPr>
+        <w:pStyle w:val="ListParagraph"/>
+        <w:spacing w:line="360" w:lineRule="auto"/>
+        <w:jc w:val="both"/>
+        <w:rPr>
+          <w:rStyle w:val="Heading3Char"/>
+          <w:b w:val="0"/>
+        </w:rPr>
+      </w:pPr>
+      <w:r>
+        <w:rPr>
+          <w:rStyle w:val="Heading3Char"/>
+          <w:b w:val="0"/>
+        </w:rPr>
+        <w:t>2. Deskripsi inputnya dan dari mana ini berasal.</w:t>
+      </w:r>
+    </w:p>
+    <w:p>
+      <w:pPr>
+        <w:pStyle w:val="ListParagraph"/>
+        <w:spacing w:line="360" w:lineRule="auto"/>
+        <w:jc w:val="both"/>
+        <w:rPr>
+          <w:rStyle w:val="Heading3Char"/>
+          <w:b w:val="0"/>
+        </w:rPr>
+      </w:pPr>
+      <w:r>
+        <w:rPr>
+          <w:rStyle w:val="Heading3Char"/>
+          <w:b w:val="0"/>
+        </w:rPr>
+        <w:t>3. Deskripsi outputnya dan kemana perginya.</w:t>
+      </w:r>
+    </w:p>
+    <w:p>
+      <w:pPr>
+        <w:pStyle w:val="ListParagraph"/>
+        <w:spacing w:line="360" w:lineRule="auto"/>
+        <w:jc w:val="both"/>
+        <w:rPr>
+          <w:rStyle w:val="Heading3Char"/>
+          <w:b w:val="0"/>
+        </w:rPr>
+      </w:pPr>
+      <w:r>
+        <w:rPr>
+          <w:rStyle w:val="Heading3Char"/>
+          <w:b w:val="0"/>
+        </w:rPr>
+        <w:t>4. Informasi tentang informasi yang diperlukan untuk perhitungan atau entitas lain dalam sistem yang digunakan (bagian ‘membutuhkan’).</w:t>
+      </w:r>
+    </w:p>
+    <w:p>
+      <w:pPr>
+        <w:pStyle w:val="ListParagraph"/>
+        <w:spacing w:line="360" w:lineRule="auto"/>
+        <w:jc w:val="both"/>
+        <w:rPr>
+          <w:rStyle w:val="Heading3Char"/>
+          <w:b w:val="0"/>
+        </w:rPr>
+      </w:pPr>
+      <w:r>
+        <w:rPr>
+          <w:rStyle w:val="Heading3Char"/>
+          <w:b w:val="0"/>
+        </w:rPr>
+        <w:t xml:space="preserve">5. Deskripsi tindakan yang </w:t>
+      </w:r>
+      <w:proofErr w:type="gramStart"/>
+      <w:r>
+        <w:rPr>
+          <w:rStyle w:val="Heading3Char"/>
+          <w:b w:val="0"/>
+        </w:rPr>
+        <w:t>akan</w:t>
+      </w:r>
+      <w:proofErr w:type="gramEnd"/>
+      <w:r>
+        <w:rPr>
+          <w:rStyle w:val="Heading3Char"/>
+          <w:b w:val="0"/>
+        </w:rPr>
+        <w:t xml:space="preserve"> diambil.</w:t>
+      </w:r>
+    </w:p>
+    <w:p>
+      <w:pPr>
+        <w:pStyle w:val="ListParagraph"/>
+        <w:spacing w:line="360" w:lineRule="auto"/>
+        <w:jc w:val="both"/>
+        <w:rPr>
+          <w:rStyle w:val="Heading3Char"/>
+          <w:b w:val="0"/>
+        </w:rPr>
+      </w:pPr>
+      <w:r>
+        <w:rPr>
+          <w:rStyle w:val="Heading3Char"/>
+          <w:b w:val="0"/>
+        </w:rPr>
+        <w:t xml:space="preserve">6. Jika pendekatan fungsional digunakan, pra-kondisi menetapkan </w:t>
+      </w:r>
+      <w:proofErr w:type="gramStart"/>
+      <w:r>
+        <w:rPr>
+          <w:rStyle w:val="Heading3Char"/>
+          <w:b w:val="0"/>
+        </w:rPr>
+        <w:t>apa</w:t>
+      </w:r>
+      <w:proofErr w:type="gramEnd"/>
+      <w:r>
+        <w:rPr>
+          <w:rStyle w:val="Heading3Char"/>
+          <w:b w:val="0"/>
+        </w:rPr>
+        <w:t xml:space="preserve"> yang harus benar sebelum fungsi dipanggil, dan post-kondisi menentukan apa yang benar setelah fungsi dipanggil.</w:t>
+      </w:r>
+    </w:p>
+    <w:p>
+      <w:pPr>
+        <w:pStyle w:val="ListParagraph"/>
+        <w:spacing w:line="360" w:lineRule="auto"/>
+        <w:jc w:val="both"/>
+        <w:rPr>
+          <w:rStyle w:val="Heading3Char"/>
+          <w:b w:val="0"/>
+        </w:rPr>
+      </w:pPr>
+      <w:r>
+        <w:rPr>
+          <w:rStyle w:val="Heading3Char"/>
+          <w:b w:val="0"/>
+        </w:rPr>
+        <w:t>7. Deskripsi efek samping (jika ada) dari operasi.</w:t>
+      </w:r>
+    </w:p>
+    <w:p>
+      <w:pPr>
+        <w:pStyle w:val="ListParagraph"/>
+        <w:numPr>
+          <w:ilvl w:val="2"/>
+          <w:numId w:val="57"/>
+        </w:numPr>
+        <w:spacing w:line="480" w:lineRule="auto"/>
+        <w:rPr>
+          <w:rStyle w:val="Heading3Char"/>
+        </w:rPr>
+      </w:pPr>
+      <w:r>
+        <w:rPr>
+          <w:rStyle w:val="Heading3Char"/>
+        </w:rPr>
+        <w:t>Requirements Elicitation and Analysis</w:t>
+      </w:r>
+    </w:p>
+    <w:p>
+      <w:pPr>
+        <w:pStyle w:val="ListParagraph"/>
+        <w:spacing w:line="360" w:lineRule="auto"/>
+        <w:ind w:firstLine="720"/>
+        <w:jc w:val="both"/>
+        <w:rPr>
+          <w:rStyle w:val="Heading3Char"/>
+          <w:b w:val="0"/>
+        </w:rPr>
+      </w:pPr>
+      <w:r>
+        <w:rPr>
+          <w:rStyle w:val="Heading3Char"/>
+          <w:b w:val="0"/>
+        </w:rPr>
+        <w:t xml:space="preserve">Dalam kegiatan ini, insinyur perangkat lunak bekerja dengan pelanggan dan pengguna akhir sistem untuk mencari tahu tentang domain aplikasi, layanan </w:t>
+      </w:r>
+      <w:proofErr w:type="gramStart"/>
+      <w:r>
+        <w:rPr>
+          <w:rStyle w:val="Heading3Char"/>
+          <w:b w:val="0"/>
+        </w:rPr>
+        <w:t>apa</w:t>
+      </w:r>
+      <w:proofErr w:type="gramEnd"/>
+      <w:r>
+        <w:rPr>
+          <w:rStyle w:val="Heading3Char"/>
+          <w:b w:val="0"/>
+        </w:rPr>
+        <w:t xml:space="preserve"> yang harus disediakan sistem, kinerja sistem yang diperlukan, kendala perangkat keras, dan sebagainya.</w:t>
+      </w:r>
+    </w:p>
+    <w:p>
+      <w:pPr>
+        <w:pStyle w:val="ListParagraph"/>
+        <w:spacing w:line="360" w:lineRule="auto"/>
+        <w:ind w:firstLine="720"/>
+        <w:jc w:val="both"/>
+        <w:rPr>
+          <w:rStyle w:val="Heading3Char"/>
+          <w:b w:val="0"/>
+        </w:rPr>
+      </w:pPr>
+      <w:r>
+        <w:rPr>
+          <w:rStyle w:val="Heading3Char"/>
+          <w:b w:val="0"/>
+        </w:rPr>
+        <w:t xml:space="preserve">Elisitasi dan analisis persyaratan dapat melibatkan berbagai jenis orang dalam suatu organisasi. Stakeholder sistem adalah siapa saja yang memiliki pengaruh langsung atau tidak langsung terhadap persyaratan sistem. Stakeholder termasuk pengguna akhir yang </w:t>
+      </w:r>
+      <w:proofErr w:type="gramStart"/>
+      <w:r>
+        <w:rPr>
+          <w:rStyle w:val="Heading3Char"/>
+          <w:b w:val="0"/>
+        </w:rPr>
+        <w:t>akan</w:t>
+      </w:r>
+      <w:proofErr w:type="gramEnd"/>
+      <w:r>
+        <w:rPr>
+          <w:rStyle w:val="Heading3Char"/>
+          <w:b w:val="0"/>
+        </w:rPr>
+        <w:t xml:space="preserve"> berinteraksi dengan sistem dan siapa pun dalam organisasi yang akan terpengaruh olehnya. Pemangku kepentingan sistem lainnya mungkin adalah insinyur yang mengembangkan atau memelihara sistem terkait lainnya, manajer bisnis, pakar domain, dan perwakilan serikat pekerja.</w:t>
+      </w:r>
+    </w:p>
+    <w:p>
+      <w:pPr>
+        <w:pStyle w:val="ListParagraph"/>
+        <w:spacing w:line="360" w:lineRule="auto"/>
+        <w:jc w:val="both"/>
+        <w:rPr>
+          <w:rStyle w:val="Heading3Char"/>
+          <w:b w:val="0"/>
+        </w:rPr>
+      </w:pPr>
+      <w:r>
+        <w:rPr>
+          <w:rStyle w:val="Heading3Char"/>
+          <w:b w:val="0"/>
+        </w:rPr>
+        <w:t>Kegiatan proses adalah:</w:t>
+      </w:r>
+    </w:p>
+    <w:p>
+      <w:pPr>
+        <w:pStyle w:val="ListParagraph"/>
+        <w:spacing w:line="360" w:lineRule="auto"/>
+        <w:jc w:val="both"/>
+        <w:rPr>
+          <w:rStyle w:val="Heading3Char"/>
+          <w:b w:val="0"/>
+        </w:rPr>
+      </w:pPr>
+      <w:r>
+        <w:rPr>
+          <w:rStyle w:val="Heading3Char"/>
+          <w:b w:val="0"/>
+        </w:rPr>
+        <w:t xml:space="preserve">1. Penemuan kebutuhan. Ini adalah proses berinteraksi dengan pemangku kepentingan sistem untuk menemukan persyaratan mereka. Persyaratan domain dari pemangku kepentingan dan dokumentasi juga ditemukan selama kegiatan ini. Ada beberapa teknik pelengkap yang dapat digunakan untuk penemuan kebutuhan, yang </w:t>
+      </w:r>
+      <w:proofErr w:type="gramStart"/>
+      <w:r>
+        <w:rPr>
+          <w:rStyle w:val="Heading3Char"/>
+          <w:b w:val="0"/>
+        </w:rPr>
+        <w:t>akan</w:t>
+      </w:r>
+      <w:proofErr w:type="gramEnd"/>
+      <w:r>
+        <w:rPr>
+          <w:rStyle w:val="Heading3Char"/>
+          <w:b w:val="0"/>
+        </w:rPr>
+        <w:t xml:space="preserve"> saya bahas nanti di bagian ini.</w:t>
+      </w:r>
+    </w:p>
+    <w:p>
+      <w:pPr>
+        <w:pStyle w:val="ListParagraph"/>
+        <w:spacing w:line="360" w:lineRule="auto"/>
+        <w:jc w:val="both"/>
+        <w:rPr>
+          <w:rStyle w:val="Heading3Char"/>
+          <w:b w:val="0"/>
+        </w:rPr>
+      </w:pPr>
+      <w:r>
+        <w:rPr>
+          <w:rStyle w:val="Heading3Char"/>
+          <w:b w:val="0"/>
+        </w:rPr>
+        <w:lastRenderedPageBreak/>
+        <w:t>2. Klasifikasi dan organisasi persyaratan Kegiatan ini mengambil kumpulan persyaratan yang tidak terstruktur, persyaratan terkait kelompok, dan mengorganisasikannya ke dalam kelompok yang koheren. Cara paling umum dari pengelompokan persyaratan adalah dengan menggunakan model arsitektur sistem untuk mengidentifikasi sub-sistem dan untuk mengaitkan persyaratan dengan masing-masing sub-sistem. Dalam praktiknya, persyaratan teknik dan desain arsitektur tidak dapat sepenuhnya merupakan kegiatan yang terpisah.</w:t>
+      </w:r>
+    </w:p>
+    <w:p>
+      <w:pPr>
+        <w:pStyle w:val="ListParagraph"/>
+        <w:spacing w:line="360" w:lineRule="auto"/>
+        <w:jc w:val="both"/>
+        <w:rPr>
+          <w:rStyle w:val="Heading3Char"/>
+          <w:b w:val="0"/>
+        </w:rPr>
+      </w:pPr>
+      <w:r>
+        <w:rPr>
+          <w:rStyle w:val="Heading3Char"/>
+          <w:b w:val="0"/>
+        </w:rPr>
+        <w:t xml:space="preserve">3. Prioritas persyaratan dan negosiasi. Tidak dapat dihindari, ketika banyak pemangku kepentingan terlibat, persyaratan </w:t>
+      </w:r>
+      <w:proofErr w:type="gramStart"/>
+      <w:r>
+        <w:rPr>
+          <w:rStyle w:val="Heading3Char"/>
+          <w:b w:val="0"/>
+        </w:rPr>
+        <w:t>akan</w:t>
+      </w:r>
+      <w:proofErr w:type="gramEnd"/>
+      <w:r>
+        <w:rPr>
+          <w:rStyle w:val="Heading3Char"/>
+          <w:b w:val="0"/>
+        </w:rPr>
+        <w:t xml:space="preserve"> bertentangan. Kegiatan ini berkaitan dengan memprioritaskan persyaratan dan menemukan dan menyelesaikan konflik persyaratan melalui negosiasi. Biasanya, para pemangku kepentingan harus bertemu untuk menyelesaikan perbedaan dan menyepakati persyaratan kompromi.</w:t>
+      </w:r>
+    </w:p>
+    <w:p>
+      <w:pPr>
+        <w:pStyle w:val="ListParagraph"/>
+        <w:spacing w:line="360" w:lineRule="auto"/>
+        <w:jc w:val="both"/>
+        <w:rPr>
+          <w:rStyle w:val="Heading3Char"/>
+          <w:b w:val="0"/>
+        </w:rPr>
+      </w:pPr>
+      <w:r>
+        <w:rPr>
+          <w:rStyle w:val="Heading3Char"/>
+          <w:b w:val="0"/>
+        </w:rPr>
+        <w:t>4. Spesifikasi persyaratan Persyaratan didokumentasikan dan dimasukkan ke dalam putaran spiral berikutnya.</w:t>
+      </w:r>
+    </w:p>
+    <w:p>
+      <w:pPr>
+        <w:pStyle w:val="ListParagraph"/>
+        <w:spacing w:line="360" w:lineRule="auto"/>
+        <w:jc w:val="both"/>
+        <w:rPr>
+          <w:rStyle w:val="Heading3Char"/>
+          <w:b w:val="0"/>
+        </w:rPr>
+      </w:pPr>
+      <w:r>
+        <w:rPr>
+          <w:rStyle w:val="Heading3Char"/>
+          <w:b w:val="0"/>
+        </w:rPr>
+        <w:t>Siklus proses dimulai dengan penemuan persyaratan dan berakhir dengan dokumentasi persyaratan. Pemahaman analis tentang persyaratan meningkat dengan setiap putaran siklus. Siklus berakhir ketika dokumen persyaratan selesai.</w:t>
+      </w:r>
+    </w:p>
+    <w:p>
+      <w:pPr>
+        <w:pStyle w:val="ListParagraph"/>
+        <w:spacing w:line="360" w:lineRule="auto"/>
+        <w:ind w:firstLine="720"/>
+        <w:jc w:val="both"/>
+        <w:rPr>
+          <w:rStyle w:val="Heading3Char"/>
+          <w:b w:val="0"/>
+        </w:rPr>
+      </w:pPr>
+      <w:r>
+        <w:rPr>
+          <w:rStyle w:val="Heading3Char"/>
+          <w:b w:val="0"/>
+        </w:rPr>
+        <w:t>Menuntut dan memahami persyaratan dari pemangku kepentingan sistem adalah proses yang sulit karena beberapa alasan:</w:t>
+      </w:r>
+    </w:p>
+    <w:p>
+      <w:pPr>
+        <w:pStyle w:val="ListParagraph"/>
+        <w:spacing w:line="360" w:lineRule="auto"/>
+        <w:jc w:val="both"/>
+        <w:rPr>
+          <w:rStyle w:val="Heading3Char"/>
+          <w:b w:val="0"/>
+        </w:rPr>
+      </w:pPr>
+      <w:r>
+        <w:rPr>
+          <w:rStyle w:val="Heading3Char"/>
+          <w:b w:val="0"/>
+        </w:rPr>
+        <w:t xml:space="preserve">1. Stakeholder sering tidak tahu </w:t>
+      </w:r>
+      <w:proofErr w:type="gramStart"/>
+      <w:r>
+        <w:rPr>
+          <w:rStyle w:val="Heading3Char"/>
+          <w:b w:val="0"/>
+        </w:rPr>
+        <w:t>apa</w:t>
+      </w:r>
+      <w:proofErr w:type="gramEnd"/>
+      <w:r>
+        <w:rPr>
+          <w:rStyle w:val="Heading3Char"/>
+          <w:b w:val="0"/>
+        </w:rPr>
+        <w:t xml:space="preserve"> yang mereka inginkan dari sistem komputer kecuali dalam istilah yang paling umum; mereka mungkin merasa sulit untuk mengartikulasikan apa yang mereka ingin sistem lakukan; mereka mungkin membuat tuntutan yang tidak realistis karena mereka tidak tahu apa yang layak dan tidak layak.</w:t>
+      </w:r>
+    </w:p>
+    <w:p>
+      <w:pPr>
+        <w:pStyle w:val="ListParagraph"/>
+        <w:spacing w:line="360" w:lineRule="auto"/>
+        <w:jc w:val="both"/>
+        <w:rPr>
+          <w:rStyle w:val="Heading3Char"/>
+          <w:b w:val="0"/>
+        </w:rPr>
+      </w:pPr>
+      <w:r>
+        <w:rPr>
+          <w:rStyle w:val="Heading3Char"/>
+          <w:b w:val="0"/>
+        </w:rPr>
+        <w:t>2. Stakeholder dalam suatu sistem secara alami mengungkapkan persyaratan dalam istilah mereka sendiri dan dengan pengetahuan implisit tentang pekerjaan mereka sendiri. Insinyur persyaratan, tanpa pengalaman dalam domain pelanggan, mungkin tidak memahami persyaratan ini.</w:t>
+      </w:r>
+    </w:p>
+    <w:p>
+      <w:pPr>
+        <w:pStyle w:val="ListParagraph"/>
+        <w:spacing w:line="360" w:lineRule="auto"/>
+        <w:jc w:val="both"/>
+        <w:rPr>
+          <w:rStyle w:val="Heading3Char"/>
+          <w:b w:val="0"/>
+        </w:rPr>
+      </w:pPr>
+      <w:r>
+        <w:rPr>
+          <w:rStyle w:val="Heading3Char"/>
+          <w:b w:val="0"/>
+        </w:rPr>
+        <w:lastRenderedPageBreak/>
+        <w:t xml:space="preserve">3. Pemangku kepentingan yang berbeda memiliki persyaratan yang berbeda dan mereka dapat mengekspresikannya dengan </w:t>
+      </w:r>
+      <w:proofErr w:type="gramStart"/>
+      <w:r>
+        <w:rPr>
+          <w:rStyle w:val="Heading3Char"/>
+          <w:b w:val="0"/>
+        </w:rPr>
+        <w:t>cara</w:t>
+      </w:r>
+      <w:proofErr w:type="gramEnd"/>
+      <w:r>
+        <w:rPr>
+          <w:rStyle w:val="Heading3Char"/>
+          <w:b w:val="0"/>
+        </w:rPr>
+        <w:t xml:space="preserve"> yang berbeda. Persyaratan Para insinyur harus menemukan semua sumber persyaratan potensial dan menemukan kesamaan dan konflik.</w:t>
+      </w:r>
+    </w:p>
+    <w:p>
+      <w:pPr>
+        <w:pStyle w:val="ListParagraph"/>
+        <w:spacing w:line="360" w:lineRule="auto"/>
+        <w:jc w:val="both"/>
+        <w:rPr>
+          <w:rStyle w:val="Heading3Char"/>
+          <w:b w:val="0"/>
+        </w:rPr>
+      </w:pPr>
+      <w:r>
+        <w:rPr>
+          <w:rStyle w:val="Heading3Char"/>
+          <w:b w:val="0"/>
+        </w:rPr>
+        <w:t xml:space="preserve">4. Faktor-faktor politik dapat mempengaruhi persyaratan suatu sistem. Manajer dapat menuntut persyaratan sistem tertentu karena ini </w:t>
+      </w:r>
+      <w:proofErr w:type="gramStart"/>
+      <w:r>
+        <w:rPr>
+          <w:rStyle w:val="Heading3Char"/>
+          <w:b w:val="0"/>
+        </w:rPr>
+        <w:t>akan</w:t>
+      </w:r>
+      <w:proofErr w:type="gramEnd"/>
+      <w:r>
+        <w:rPr>
+          <w:rStyle w:val="Heading3Char"/>
+          <w:b w:val="0"/>
+        </w:rPr>
+        <w:t xml:space="preserve"> memungkinkan mereka untuk meningkatkan pengaruh mereka dalam organisasi.</w:t>
+      </w:r>
+    </w:p>
+    <w:p>
+      <w:pPr>
+        <w:pStyle w:val="ListParagraph"/>
+        <w:spacing w:line="360" w:lineRule="auto"/>
+        <w:jc w:val="both"/>
+        <w:rPr>
+          <w:rStyle w:val="Heading3Char"/>
+          <w:b w:val="0"/>
+        </w:rPr>
+      </w:pPr>
+      <w:r>
+        <w:rPr>
+          <w:rStyle w:val="Heading3Char"/>
+          <w:b w:val="0"/>
+        </w:rPr>
+        <w:t xml:space="preserve">5. Lingkungan ekonomi dan bisnis tempat analisis berlangsung dinamis. Ini pasti </w:t>
+      </w:r>
+      <w:proofErr w:type="gramStart"/>
+      <w:r>
+        <w:rPr>
+          <w:rStyle w:val="Heading3Char"/>
+          <w:b w:val="0"/>
+        </w:rPr>
+        <w:t>akan</w:t>
+      </w:r>
+      <w:proofErr w:type="gramEnd"/>
+      <w:r>
+        <w:rPr>
+          <w:rStyle w:val="Heading3Char"/>
+          <w:b w:val="0"/>
+        </w:rPr>
+        <w:t xml:space="preserve"> berubah selama proses analisis. Pentingnya persyaratan tertentu dapat berubah. Persyaratan baru dapat muncul dari pemangku kepentingan baru yang awalnya tidak diajak berkonsultasi.</w:t>
+      </w:r>
+    </w:p>
+    <w:p>
+      <w:pPr>
+        <w:pStyle w:val="ListParagraph"/>
+        <w:spacing w:line="360" w:lineRule="auto"/>
+        <w:ind w:firstLine="720"/>
+        <w:jc w:val="both"/>
+        <w:rPr>
+          <w:rStyle w:val="Heading3Char"/>
+          <w:b w:val="0"/>
+        </w:rPr>
+      </w:pPr>
+      <w:r>
+        <w:rPr>
+          <w:rStyle w:val="Heading3Char"/>
+          <w:b w:val="0"/>
+        </w:rPr>
+        <w:t>Tidak dapat dihindari, para pemangku kepentingan yang berbeda memiliki pandangan yang berbeda tentang pentingnya dan prioritas persyaratan dan, kadang-kadang, pandangan ini saling bertentangan. Selama proses, Anda harus mengatur negosiasi pemangku kepentingan secara teratur sehingga kompromi dapat dicapai. Mustahil untuk sepenuhnya memuaskan setiap pemangku kepentingan, tetapi jika beberapa pemangku kepentingan merasa bahwa pandangan mereka belum dipertimbangkan dengan baik, maka mereka mungkin dengan sengaja berupaya merusak proses ET.</w:t>
+      </w:r>
+    </w:p>
+    <w:p>
+      <w:pPr>
+        <w:pStyle w:val="ListParagraph"/>
+        <w:spacing w:line="360" w:lineRule="auto"/>
+        <w:ind w:firstLine="720"/>
+        <w:jc w:val="both"/>
+        <w:rPr>
+          <w:rStyle w:val="Heading3Char"/>
+          <w:b w:val="0"/>
+        </w:rPr>
+      </w:pPr>
+      <w:r>
+        <w:rPr>
+          <w:rStyle w:val="Heading3Char"/>
+          <w:b w:val="0"/>
+        </w:rPr>
+        <w:t>Pada tahap spesifikasi persyaratan, persyaratan yang telah diperoleh sejauh ini didokumentasikan sedemikian rupa sehingga dapat digunakan untuk membantu dengan penemuan persyaratan. Pada tahap ini, versi awal dokumen persyaratan sistem dapat dibuat dengan bagian yang hilang dan persyaratan yang tidak lengkap. Atau, persyaratan dapat didokumentasikan dengan cara yang sama sekali berbeda (</w:t>
+      </w:r>
+      <w:proofErr w:type="gramStart"/>
+      <w:r>
+        <w:rPr>
+          <w:rStyle w:val="Heading3Char"/>
+          <w:b w:val="0"/>
+        </w:rPr>
+        <w:t>mis.,</w:t>
+      </w:r>
+      <w:proofErr w:type="gramEnd"/>
+      <w:r>
+        <w:rPr>
+          <w:rStyle w:val="Heading3Char"/>
+          <w:b w:val="0"/>
+        </w:rPr>
+        <w:t xml:space="preserve"> Dalam spreadsheet atau pada kartu). Persyaratan penulisan pada kartu bisa sangat efektif karena mudah bagi pemegang saham untuk menangani, mengubah, dan mengatur.</w:t>
+      </w:r>
+    </w:p>
+    <w:p>
+      <w:pPr>
+        <w:pStyle w:val="ListParagraph"/>
+        <w:numPr>
+          <w:ilvl w:val="2"/>
+          <w:numId w:val="57"/>
+        </w:numPr>
+        <w:spacing w:line="480" w:lineRule="auto"/>
+        <w:rPr>
+          <w:rStyle w:val="Heading3Char"/>
+        </w:rPr>
+      </w:pPr>
+      <w:r>
+        <w:rPr>
+          <w:rStyle w:val="Heading3Char"/>
+        </w:rPr>
+        <w:t>Requirements Validation</w:t>
+      </w:r>
+    </w:p>
+    <w:p>
+      <w:pPr>
+        <w:pStyle w:val="ListParagraph"/>
+        <w:spacing w:line="360" w:lineRule="auto"/>
+        <w:ind w:firstLine="720"/>
+        <w:jc w:val="both"/>
+        <w:rPr>
+          <w:rStyle w:val="Heading3Char"/>
+          <w:b w:val="0"/>
+        </w:rPr>
+      </w:pPr>
+      <w:r>
+        <w:rPr>
+          <w:rStyle w:val="Heading3Char"/>
+          <w:b w:val="0"/>
+        </w:rPr>
+        <w:lastRenderedPageBreak/>
+        <w:t>Validasi persyaratan adalah proses memeriksa bahwa persyaratan benar-benar menentukan sistem yang benar-benar diinginkan pelanggan. Ini tumpang tindih dengan analisis karena berkaitan dengan menemukan masalah dengan persyaratan. Validasi persyaratan penting karena kesalahan dalam dokumen persyaratan dapat menyebabkan biaya pengerjaan ulang yang luas ketika masalah ini ditemukan selama pengembangan atau setelah sistem dalam layanan.</w:t>
+      </w:r>
+    </w:p>
+    <w:p>
+      <w:pPr>
+        <w:pStyle w:val="ListParagraph"/>
+        <w:spacing w:line="360" w:lineRule="auto"/>
+        <w:ind w:firstLine="720"/>
+        <w:jc w:val="both"/>
+        <w:rPr>
+          <w:rStyle w:val="Heading3Char"/>
+          <w:b w:val="0"/>
+        </w:rPr>
+      </w:pPr>
+      <w:r>
+        <w:rPr>
+          <w:rStyle w:val="Heading3Char"/>
+          <w:b w:val="0"/>
+        </w:rPr>
+        <w:t>Biaya memperbaiki masalah persyaratan dengan membuat perubahan sistem biasanya jauh lebih besar daripada memperbaiki kesalahan desain atau pengkodean. Alasan untuk ini adalah bahwa perubahan pada persyaratan biasanya berarti bahwa desain dan implementasi sistem juga harus diubah. Selanjutnya sistem kemudian harus diuji ulang.</w:t>
+      </w:r>
+    </w:p>
+    <w:p>
+      <w:pPr>
+        <w:pStyle w:val="ListParagraph"/>
+        <w:spacing w:line="360" w:lineRule="auto"/>
+        <w:ind w:firstLine="720"/>
+        <w:jc w:val="both"/>
+        <w:rPr>
+          <w:rStyle w:val="Heading3Char"/>
+          <w:b w:val="0"/>
+        </w:rPr>
+      </w:pPr>
+      <w:r>
+        <w:rPr>
+          <w:rStyle w:val="Heading3Char"/>
+          <w:b w:val="0"/>
+        </w:rPr>
+        <w:t>Selama proses validasi persyaratan, berbagai jenis pemeriksaan harus dilakukan pada persyaratan dalam dokumen persyaratan. Pemeriksaan ini meliputi:</w:t>
+      </w:r>
+    </w:p>
+    <w:p>
+      <w:pPr>
+        <w:pStyle w:val="ListParagraph"/>
+        <w:spacing w:line="360" w:lineRule="auto"/>
+        <w:jc w:val="both"/>
+        <w:rPr>
+          <w:rStyle w:val="Heading3Char"/>
+          <w:b w:val="0"/>
+        </w:rPr>
+      </w:pPr>
+      <w:r>
+        <w:rPr>
+          <w:rStyle w:val="Heading3Char"/>
+          <w:b w:val="0"/>
+        </w:rPr>
+        <w:t>1. Pemeriksaan validitas Seorang pengguna mungkin berpikir bahwa suatu sistem diperlukan untuk melakukan fungsi-fungsi tertentu. Namun, pemikiran dan analisis lebih lanjut dapat mengidentifikasi fungsi tambahan atau berbeda yang diperlukan. Sistem memiliki pemangku kepentingan yang beragam dengan kebutuhan yang berbeda dan serangkaian persyaratan tidak dapat dihindari adalah kompromi di seluruh komunitas pemangku kepentingan.</w:t>
+      </w:r>
+    </w:p>
+    <w:p>
+      <w:pPr>
+        <w:pStyle w:val="ListParagraph"/>
+        <w:spacing w:line="360" w:lineRule="auto"/>
+        <w:jc w:val="both"/>
+        <w:rPr>
+          <w:rStyle w:val="Heading3Char"/>
+          <w:b w:val="0"/>
+        </w:rPr>
+      </w:pPr>
+      <w:r>
+        <w:rPr>
+          <w:rStyle w:val="Heading3Char"/>
+          <w:b w:val="0"/>
+        </w:rPr>
+        <w:t xml:space="preserve">2. Pemeriksaan Konsistensi Persyaratan dalam dokumen tidak boleh bertentangan. Artinya, seharusnya tidak ada kendala yang bertentangan atau deskripsi yang berbeda dari fungsi sistem yang </w:t>
+      </w:r>
+      <w:proofErr w:type="gramStart"/>
+      <w:r>
+        <w:rPr>
+          <w:rStyle w:val="Heading3Char"/>
+          <w:b w:val="0"/>
+        </w:rPr>
+        <w:t>sama</w:t>
+      </w:r>
+      <w:proofErr w:type="gramEnd"/>
+      <w:r>
+        <w:rPr>
+          <w:rStyle w:val="Heading3Char"/>
+          <w:b w:val="0"/>
+        </w:rPr>
+        <w:t>.</w:t>
+      </w:r>
+    </w:p>
+    <w:p>
+      <w:pPr>
+        <w:pStyle w:val="ListParagraph"/>
+        <w:spacing w:line="360" w:lineRule="auto"/>
+        <w:jc w:val="both"/>
+        <w:rPr>
+          <w:rStyle w:val="Heading3Char"/>
+          <w:b w:val="0"/>
+        </w:rPr>
+      </w:pPr>
+      <w:r>
+        <w:rPr>
+          <w:rStyle w:val="Heading3Char"/>
+          <w:b w:val="0"/>
+        </w:rPr>
+        <w:t>3. Pemeriksaan kelengkapan Dokumen persyaratan harus mencakup persyaratan yang mendefinisikan semua fungsi dan batasan yang dimaksudkan oleh pengguna sistem.</w:t>
+      </w:r>
+    </w:p>
+    <w:p>
+      <w:pPr>
+        <w:pStyle w:val="ListParagraph"/>
+        <w:spacing w:line="360" w:lineRule="auto"/>
+        <w:jc w:val="both"/>
+        <w:rPr>
+          <w:rStyle w:val="Heading3Char"/>
+          <w:b w:val="0"/>
+        </w:rPr>
+      </w:pPr>
+      <w:r>
+        <w:rPr>
+          <w:rStyle w:val="Heading3Char"/>
+          <w:b w:val="0"/>
+        </w:rPr>
+        <w:t>4. Pemeriksaan realisme Dengan menggunakan pengetahuan teknologi yang ada, persyaratan harus diperiksa untuk memastikan bahwa mereka benar-</w:t>
+      </w:r>
+      <w:r>
+        <w:rPr>
+          <w:rStyle w:val="Heading3Char"/>
+          <w:b w:val="0"/>
+        </w:rPr>
+        <w:lastRenderedPageBreak/>
+        <w:t>benar dapat diimplementasikan. Pemeriksaan ini juga harus memperhitungkan anggaran dan jadwal untuk pengembangan sistem.</w:t>
+      </w:r>
+    </w:p>
+    <w:p>
+      <w:pPr>
+        <w:pStyle w:val="ListParagraph"/>
+        <w:spacing w:line="360" w:lineRule="auto"/>
+        <w:jc w:val="both"/>
+        <w:rPr>
+          <w:rStyle w:val="Heading3Char"/>
+          <w:b w:val="0"/>
+        </w:rPr>
+      </w:pPr>
+      <w:r>
+        <w:rPr>
+          <w:rStyle w:val="Heading3Char"/>
+          <w:b w:val="0"/>
+        </w:rPr>
+        <w:t>5. Dapat diverifikasi Untuk mengurangi potensi perselisihan antara pelanggan dan kontraktor, persyaratan sistem harus selalu ditulis sehingga dapat diverifikasi. Ini berarti bahwa Anda harus dapat menulis serangkaian tes yang dapat menunjukkan bahwa sistem yang dikirimkan memenuhi setiap persyaratan yang ditentukan.</w:t>
+      </w:r>
+    </w:p>
+    <w:p>
+      <w:pPr>
+        <w:pStyle w:val="ListParagraph"/>
+        <w:spacing w:line="360" w:lineRule="auto"/>
+        <w:ind w:firstLine="720"/>
+        <w:jc w:val="both"/>
+        <w:rPr>
+          <w:rStyle w:val="Heading3Char"/>
+          <w:b w:val="0"/>
+        </w:rPr>
+      </w:pPr>
+      <w:r>
+        <w:rPr>
+          <w:rStyle w:val="Heading3Char"/>
+          <w:b w:val="0"/>
+        </w:rPr>
+        <w:t>Ada sejumlah teknik validasi persyaratan yang dapat digunakan secara individu atau bersama-sama:</w:t>
+      </w:r>
+    </w:p>
+    <w:p>
+      <w:pPr>
+        <w:pStyle w:val="ListParagraph"/>
+        <w:spacing w:line="360" w:lineRule="auto"/>
+        <w:jc w:val="both"/>
+        <w:rPr>
+          <w:rStyle w:val="Heading3Char"/>
+          <w:b w:val="0"/>
+        </w:rPr>
+      </w:pPr>
+      <w:r>
+        <w:rPr>
+          <w:rStyle w:val="Heading3Char"/>
+          <w:b w:val="0"/>
+        </w:rPr>
+        <w:t xml:space="preserve">1. Tinjauan persyaratan Persyaratan dianalisis secara sistematis oleh </w:t>
+      </w:r>
+      <w:proofErr w:type="gramStart"/>
+      <w:r>
+        <w:rPr>
+          <w:rStyle w:val="Heading3Char"/>
+          <w:b w:val="0"/>
+        </w:rPr>
+        <w:t>tim</w:t>
+      </w:r>
+      <w:proofErr w:type="gramEnd"/>
+      <w:r>
+        <w:rPr>
+          <w:rStyle w:val="Heading3Char"/>
+          <w:b w:val="0"/>
+        </w:rPr>
+        <w:t xml:space="preserve"> peninjau yang memeriksa kesalahan dan ketidakkonsistenan.</w:t>
+      </w:r>
+    </w:p>
+    <w:p>
+      <w:pPr>
+        <w:pStyle w:val="ListParagraph"/>
+        <w:spacing w:line="360" w:lineRule="auto"/>
+        <w:jc w:val="both"/>
+        <w:rPr>
+          <w:rStyle w:val="Heading3Char"/>
+          <w:b w:val="0"/>
+        </w:rPr>
+      </w:pPr>
+      <w:r>
+        <w:rPr>
+          <w:rStyle w:val="Heading3Char"/>
+          <w:b w:val="0"/>
+        </w:rPr>
+        <w:t>2. Prototyping Dalam pendekatan validasi ini, model sistem yang dapat dieksekusi yang diperlihatkan diperlihatkan kepada pengguna akhir dan pelanggan. Mereka dapat bereksperimen dengan model ini untuk melihat apakah itu memenuhi kebutuhan nyata mereka.</w:t>
+      </w:r>
+    </w:p>
+    <w:p>
+      <w:pPr>
+        <w:pStyle w:val="ListParagraph"/>
+        <w:spacing w:line="360" w:lineRule="auto"/>
+        <w:jc w:val="both"/>
+        <w:rPr>
+          <w:rStyle w:val="Heading3Char"/>
+          <w:b w:val="0"/>
+        </w:rPr>
+      </w:pPr>
+      <w:r>
+        <w:rPr>
+          <w:rStyle w:val="Heading3Char"/>
+          <w:b w:val="0"/>
+        </w:rPr>
+        <w:t xml:space="preserve">3. Persyaratan pembuatan kasus uji harus dapat diuji. Jika tes untuk persyaratan dirancang sebagai bagian dari proses validasi, ini sering mengungkapkan masalah persyaratan. Jika suatu tes sulit atau tidak mungkin untuk dirancang, ini biasanya berarti bahwa persyaratan </w:t>
+      </w:r>
+      <w:proofErr w:type="gramStart"/>
+      <w:r>
+        <w:rPr>
+          <w:rStyle w:val="Heading3Char"/>
+          <w:b w:val="0"/>
+        </w:rPr>
+        <w:t>akan</w:t>
+      </w:r>
+      <w:proofErr w:type="gramEnd"/>
+      <w:r>
+        <w:rPr>
+          <w:rStyle w:val="Heading3Char"/>
+          <w:b w:val="0"/>
+        </w:rPr>
+        <w:t xml:space="preserve"> sulit untuk diterapkan dan harus dipertimbangkan kembali. Mengembangkan tes dari persyaratan pengguna sebelum kode </w:t>
+      </w:r>
+      <w:proofErr w:type="gramStart"/>
+      <w:r>
+        <w:rPr>
+          <w:rStyle w:val="Heading3Char"/>
+          <w:b w:val="0"/>
+        </w:rPr>
+        <w:t>apa</w:t>
+      </w:r>
+      <w:proofErr w:type="gramEnd"/>
+      <w:r>
+        <w:rPr>
+          <w:rStyle w:val="Heading3Char"/>
+          <w:b w:val="0"/>
+        </w:rPr>
+        <w:t xml:space="preserve"> pun ditulis adalah bagian integral dari pemrograman ekstrem.</w:t>
+      </w:r>
+    </w:p>
+    <w:p>
+      <w:pPr>
+        <w:pStyle w:val="ListParagraph"/>
+        <w:spacing w:line="360" w:lineRule="auto"/>
+        <w:ind w:firstLine="720"/>
+        <w:jc w:val="both"/>
+        <w:rPr>
+          <w:rStyle w:val="Heading3Char"/>
+          <w:b w:val="0"/>
+        </w:rPr>
+      </w:pPr>
+      <w:r>
+        <w:rPr>
+          <w:rStyle w:val="Heading3Char"/>
+          <w:b w:val="0"/>
+        </w:rPr>
+        <w:t xml:space="preserve">Anda tidak boleh meremehkan masalah yang terlibat dalam validasi persyaratan. Pada akhirnya, sulit untuk menunjukkan bahwa seperangkat persyaratan memang memenuhi kebutuhan pengguna. Pengguna perlu menggambarkan sistem dalam operasi dan membayangkan bagaimana sistem itu </w:t>
+      </w:r>
+      <w:proofErr w:type="gramStart"/>
+      <w:r>
+        <w:rPr>
+          <w:rStyle w:val="Heading3Char"/>
+          <w:b w:val="0"/>
+        </w:rPr>
+        <w:t>akan</w:t>
+      </w:r>
+      <w:proofErr w:type="gramEnd"/>
+      <w:r>
+        <w:rPr>
+          <w:rStyle w:val="Heading3Char"/>
+          <w:b w:val="0"/>
+        </w:rPr>
+        <w:t xml:space="preserve"> cocok dengan pekerjaan mereka. Sulit bahkan bagi para profesional komputer yang terampil untuk melakukan jenis analisis abstrak ini dan lebih sulit lagi bagi pengguna sistem. Akibatnya, Anda jarang menemukan semua masalah persyaratan selama proses validasi persyaratan. Tidak dapat dihindari bahwa </w:t>
+      </w:r>
+      <w:proofErr w:type="gramStart"/>
+      <w:r>
+        <w:rPr>
+          <w:rStyle w:val="Heading3Char"/>
+          <w:b w:val="0"/>
+        </w:rPr>
+        <w:t>akan</w:t>
+      </w:r>
+      <w:proofErr w:type="gramEnd"/>
+      <w:r>
+        <w:rPr>
+          <w:rStyle w:val="Heading3Char"/>
+          <w:b w:val="0"/>
+        </w:rPr>
+        <w:t xml:space="preserve"> ada perubahan persyaratan lebih lanjut </w:t>
+      </w:r>
+      <w:r>
+        <w:rPr>
+          <w:rStyle w:val="Heading3Char"/>
+          <w:b w:val="0"/>
+        </w:rPr>
+        <w:lastRenderedPageBreak/>
+        <w:t>untuk memperbaiki kelalaian dan kesalahpahaman setelah dokumen persyaratan telah disepakati.</w:t>
+      </w:r>
+    </w:p>
+    <w:p>
+      <w:pPr>
+        <w:pStyle w:val="ListParagraph"/>
+        <w:numPr>
+          <w:ilvl w:val="2"/>
+          <w:numId w:val="57"/>
+        </w:numPr>
+        <w:spacing w:line="480" w:lineRule="auto"/>
+        <w:rPr>
+          <w:rStyle w:val="Heading3Char"/>
+        </w:rPr>
+      </w:pPr>
+      <w:r>
+        <w:rPr>
+          <w:rStyle w:val="Heading3Char"/>
+        </w:rPr>
+        <w:t>Requirements Management</w:t>
+      </w:r>
+    </w:p>
+    <w:p>
+      <w:pPr>
+        <w:pStyle w:val="ListParagraph"/>
+        <w:spacing w:line="360" w:lineRule="auto"/>
+        <w:ind w:firstLine="720"/>
+        <w:jc w:val="both"/>
+        <w:rPr>
+          <w:rFonts w:ascii="Times New Roman" w:eastAsiaTheme="majorEastAsia" w:hAnsi="Times New Roman" w:cstheme="majorBidi"/>
+          <w:sz w:val="24"/>
+          <w:szCs w:val="24"/>
+        </w:rPr>
+      </w:pPr>
+      <w:r>
+        <w:rPr>
+          <w:rFonts w:ascii="Times New Roman" w:eastAsiaTheme="majorEastAsia" w:hAnsi="Times New Roman" w:cstheme="majorBidi"/>
+          <w:sz w:val="24"/>
+          <w:szCs w:val="24"/>
+        </w:rPr>
+        <w:t>Persyaratan untuk sistem perangkat lunak yang besar selalu berubah. Salah satu alasannya adalah bahwa sistem ini biasanya dikembangkan untuk mengatasi masalah 'jahat' — masalah yang tidak dapat sepenuhnya didefinisikan. Karena masalah tidak dapat sepenuhnya ditentukan, persyaratan perangkat lunak pasti tidak lengkap. Selama proses perangkat lunak, pemahaman pemangku kepentingan tentang masalah terus berubah. Persyaratan sistem kemudian harus juga berkembang untuk mencerminkan pandangan masalah yang berubah ini.</w:t>
+      </w:r>
+    </w:p>
+    <w:p>
+      <w:pPr>
+        <w:pStyle w:val="ListParagraph"/>
+        <w:spacing w:line="360" w:lineRule="auto"/>
+        <w:ind w:firstLine="720"/>
+        <w:jc w:val="both"/>
+        <w:rPr>
+          <w:rFonts w:ascii="Times New Roman" w:eastAsiaTheme="majorEastAsia" w:hAnsi="Times New Roman" w:cstheme="majorBidi"/>
+          <w:sz w:val="24"/>
+          <w:szCs w:val="24"/>
+        </w:rPr>
+      </w:pPr>
+      <w:r>
+        <w:rPr>
+          <w:rFonts w:ascii="Times New Roman" w:eastAsiaTheme="majorEastAsia" w:hAnsi="Times New Roman" w:cstheme="majorBidi"/>
+          <w:sz w:val="24"/>
+          <w:szCs w:val="24"/>
+        </w:rPr>
+        <w:t xml:space="preserve">Setelah suatu sistem telah diinstal dan digunakan secara teratur, persyaratan baru pasti muncul. Sulit bagi pengguna dan pelanggan sistem untuk mengantisipasi </w:t>
+      </w:r>
+      <w:proofErr w:type="gramStart"/>
+      <w:r>
+        <w:rPr>
+          <w:rFonts w:ascii="Times New Roman" w:eastAsiaTheme="majorEastAsia" w:hAnsi="Times New Roman" w:cstheme="majorBidi"/>
+          <w:sz w:val="24"/>
+          <w:szCs w:val="24"/>
+        </w:rPr>
+        <w:t>apa</w:t>
+      </w:r>
+      <w:proofErr w:type="gramEnd"/>
+      <w:r>
+        <w:rPr>
+          <w:rFonts w:ascii="Times New Roman" w:eastAsiaTheme="majorEastAsia" w:hAnsi="Times New Roman" w:cstheme="majorBidi"/>
+          <w:sz w:val="24"/>
+          <w:szCs w:val="24"/>
+        </w:rPr>
+        <w:t xml:space="preserve"> efek sistem baru akan memiliki pada proses bisnis mereka dan cara kerja dilakukan. Setelah pengguna akhir memiliki pengalaman sistem, mereka </w:t>
+      </w:r>
+      <w:proofErr w:type="gramStart"/>
+      <w:r>
+        <w:rPr>
+          <w:rFonts w:ascii="Times New Roman" w:eastAsiaTheme="majorEastAsia" w:hAnsi="Times New Roman" w:cstheme="majorBidi"/>
+          <w:sz w:val="24"/>
+          <w:szCs w:val="24"/>
+        </w:rPr>
+        <w:t>akan</w:t>
+      </w:r>
+      <w:proofErr w:type="gramEnd"/>
+      <w:r>
+        <w:rPr>
+          <w:rFonts w:ascii="Times New Roman" w:eastAsiaTheme="majorEastAsia" w:hAnsi="Times New Roman" w:cstheme="majorBidi"/>
+          <w:sz w:val="24"/>
+          <w:szCs w:val="24"/>
+        </w:rPr>
+        <w:t xml:space="preserve"> menemukan kebutuhan dan prioritas baru. Ada beberapa alasan mengapa perubahan tidak bisa dihindari:</w:t>
+      </w:r>
+    </w:p>
+    <w:p>
+      <w:pPr>
+        <w:pStyle w:val="ListParagraph"/>
+        <w:spacing w:line="360" w:lineRule="auto"/>
+        <w:jc w:val="both"/>
+        <w:rPr>
+          <w:rFonts w:ascii="Times New Roman" w:eastAsiaTheme="majorEastAsia" w:hAnsi="Times New Roman" w:cstheme="majorBidi"/>
+          <w:sz w:val="24"/>
+          <w:szCs w:val="24"/>
+        </w:rPr>
+      </w:pPr>
+      <w:r>
+        <w:rPr>
+          <w:rFonts w:ascii="Times New Roman" w:eastAsiaTheme="majorEastAsia" w:hAnsi="Times New Roman" w:cstheme="majorBidi"/>
+          <w:sz w:val="24"/>
+          <w:szCs w:val="24"/>
+        </w:rPr>
+        <w:t>1. Lingkungan bisnis dan teknis sistem selalu berubah setelah instalasi. Perangkat keras baru dapat diperkenalkan, mungkin perlu untuk menghubungkan sistem dengan sistem lain, prioritas bisnis dapat berubah (dengan konsekuensi perubahan dalam dukungan sistem diperlukan), dan undang-undang dan peraturan baru mungkin diperkenalkan bahwa sistem harus mematuhi.</w:t>
+      </w:r>
+    </w:p>
+    <w:p>
+      <w:pPr>
+        <w:pStyle w:val="ListParagraph"/>
+        <w:spacing w:line="360" w:lineRule="auto"/>
+        <w:jc w:val="both"/>
+        <w:rPr>
+          <w:rFonts w:ascii="Times New Roman" w:eastAsiaTheme="majorEastAsia" w:hAnsi="Times New Roman" w:cstheme="majorBidi"/>
+          <w:sz w:val="24"/>
+          <w:szCs w:val="24"/>
+        </w:rPr>
+      </w:pPr>
+      <w:r>
+        <w:rPr>
+          <w:rFonts w:ascii="Times New Roman" w:eastAsiaTheme="majorEastAsia" w:hAnsi="Times New Roman" w:cstheme="majorBidi"/>
+          <w:sz w:val="24"/>
+          <w:szCs w:val="24"/>
+        </w:rPr>
+        <w:t xml:space="preserve">2. Orang-orang yang membayar suatu sistem dan pengguna sistem itu jarang orang yang </w:t>
+      </w:r>
+      <w:proofErr w:type="gramStart"/>
+      <w:r>
+        <w:rPr>
+          <w:rFonts w:ascii="Times New Roman" w:eastAsiaTheme="majorEastAsia" w:hAnsi="Times New Roman" w:cstheme="majorBidi"/>
+          <w:sz w:val="24"/>
+          <w:szCs w:val="24"/>
+        </w:rPr>
+        <w:t>sama</w:t>
+      </w:r>
+      <w:proofErr w:type="gramEnd"/>
+      <w:r>
+        <w:rPr>
+          <w:rFonts w:ascii="Times New Roman" w:eastAsiaTheme="majorEastAsia" w:hAnsi="Times New Roman" w:cstheme="majorBidi"/>
+          <w:sz w:val="24"/>
+          <w:szCs w:val="24"/>
+        </w:rPr>
+        <w:t>. Pelanggan sistem memberlakukan persyaratan karena kendala organisasi dan anggaran. Ini mungkin bertentangan dengan persyaratan pengguna akhir dan, setelah pengiriman, fitur baru mungkin harus ditambahkan untuk dukungan pengguna jika sistem ingin mencapai tujuannya.</w:t>
+      </w:r>
+    </w:p>
+    <w:p>
+      <w:pPr>
+        <w:pStyle w:val="ListParagraph"/>
+        <w:spacing w:line="360" w:lineRule="auto"/>
+        <w:jc w:val="both"/>
+        <w:rPr>
+          <w:rFonts w:ascii="Times New Roman" w:eastAsiaTheme="majorEastAsia" w:hAnsi="Times New Roman" w:cstheme="majorBidi"/>
+          <w:sz w:val="24"/>
+          <w:szCs w:val="24"/>
+        </w:rPr>
+      </w:pPr>
+      <w:r>
+        <w:rPr>
+          <w:rFonts w:ascii="Times New Roman" w:eastAsiaTheme="majorEastAsia" w:hAnsi="Times New Roman" w:cstheme="majorBidi"/>
+          <w:sz w:val="24"/>
+          <w:szCs w:val="24"/>
+        </w:rPr>
+        <w:t xml:space="preserve">3. Sistem besar biasanya memiliki komunitas pengguna yang beragam, dengan banyak pengguna memiliki persyaratan dan prioritas yang berbeda </w:t>
+      </w:r>
+      <w:r>
+        <w:rPr>
+          <w:rFonts w:ascii="Times New Roman" w:eastAsiaTheme="majorEastAsia" w:hAnsi="Times New Roman" w:cstheme="majorBidi"/>
+          <w:sz w:val="24"/>
+          <w:szCs w:val="24"/>
+        </w:rPr>
+        <w:lastRenderedPageBreak/>
+        <w:t>yang mungkin saling bertentangan atau bertentangan. Persyaratan sistem terakhir adalah kompromi di antara mereka dan, dengan pengalaman, sering ditemukan bahwa keseimbangan dukungan yang diberikan kepada pengguna yang berbeda harus diubah.</w:t>
+      </w:r>
+    </w:p>
+    <w:p>
+      <w:pPr>
+        <w:pStyle w:val="ListParagraph"/>
+        <w:spacing w:line="360" w:lineRule="auto"/>
+        <w:ind w:firstLine="720"/>
+        <w:jc w:val="both"/>
+        <w:rPr>
+          <w:rFonts w:ascii="Times New Roman" w:eastAsiaTheme="majorEastAsia" w:hAnsi="Times New Roman" w:cstheme="majorBidi"/>
+          <w:sz w:val="24"/>
+          <w:szCs w:val="24"/>
+        </w:rPr>
+      </w:pPr>
+      <w:r>
+        <w:rPr>
+          <w:rFonts w:ascii="Times New Roman" w:eastAsiaTheme="majorEastAsia" w:hAnsi="Times New Roman" w:cstheme="majorBidi"/>
+          <w:sz w:val="24"/>
+          <w:szCs w:val="24"/>
+        </w:rPr>
+        <w:t xml:space="preserve">Manajemen persyaratan adalah proses memahami dan mengendalikan perubahan terhadap persyaratan sistem. Anda perlu melacak persyaratan individu dan menjaga hubungan antara persyaratan yang tergantung sehingga Anda dapat menilai dampak perubahan persyaratan. Anda perlu membuat proses formal untuk membuat proposal perubahan dan menghubungkannya dengan persyaratan sistem. Proses formal manajemen persyaratan harus dimulai segera setelah versi konsep dokumen persyaratan tersedia. Namun, Anda harus mulai merencanakan </w:t>
+      </w:r>
+      <w:proofErr w:type="gramStart"/>
+      <w:r>
+        <w:rPr>
+          <w:rFonts w:ascii="Times New Roman" w:eastAsiaTheme="majorEastAsia" w:hAnsi="Times New Roman" w:cstheme="majorBidi"/>
+          <w:sz w:val="24"/>
+          <w:szCs w:val="24"/>
+        </w:rPr>
+        <w:t>cara</w:t>
+      </w:r>
+      <w:proofErr w:type="gramEnd"/>
+      <w:r>
+        <w:rPr>
+          <w:rFonts w:ascii="Times New Roman" w:eastAsiaTheme="majorEastAsia" w:hAnsi="Times New Roman" w:cstheme="majorBidi"/>
+          <w:sz w:val="24"/>
+          <w:szCs w:val="24"/>
+        </w:rPr>
+        <w:t xml:space="preserve"> mengelola perubahan kebutuhan selama proses elisitasi persyaratan.</w:t>
+      </w:r>
+    </w:p>
+    <w:p>
+      <w:pPr>
         <w:pStyle w:val="Heading2"/>
         <w:numPr>
           <w:ilvl w:val="1"/>
-          <w:numId w:val="57"/>
+          <w:numId w:val="63"/>
         </w:numPr>
         <w:tabs>
           <w:tab w:val="center" w:pos="3968"/>
         </w:tabs>
-      </w:pPr>
-      <w:r>
-        <w:t>System Modeling</w:t>
-      </w:r>
+        <w:ind w:left="360"/>
+      </w:pPr>
+      <w:r>
+        <w:t xml:space="preserve">Android </w:t>
+      </w:r>
+    </w:p>
+    <w:p>
+      <w:r>
+        <w:t>Definisi</w:t>
+      </w:r>
+    </w:p>
+    <w:p>
+      <w:r>
+        <w:t>Bahasa Pemrograman</w:t>
+      </w:r>
+    </w:p>
+    <w:p>
+      <w:r>
+        <w:t>Tools</w:t>
+      </w:r>
+      <w:bookmarkStart w:id="0" w:name="_GoBack"/>
+      <w:bookmarkEnd w:id="0"/>
     </w:p>
     <w:p>
       <w:pPr>
         <w:pStyle w:val="Heading2"/>
         <w:numPr>
           <w:ilvl w:val="1"/>
-          <w:numId w:val="57"/>
+          <w:numId w:val="63"/>
         </w:numPr>
         <w:tabs>
           <w:tab w:val="center" w:pos="3968"/>
         </w:tabs>
-      </w:pPr>
-      <w:r>
-        <w:t>Architectural Design</w:t>
-      </w:r>
-    </w:p>
-    <w:p>
-      <w:pPr>
-        <w:pStyle w:val="Heading2"/>
-        <w:numPr>
-          <w:ilvl w:val="1"/>
-          <w:numId w:val="57"/>
-        </w:numPr>
-        <w:tabs>
-          <w:tab w:val="center" w:pos="3968"/>
-        </w:tabs>
-      </w:pPr>
-      <w:r>
-        <w:t>Design and Implementation</w:t>
-      </w:r>
+        <w:ind w:left="360"/>
+      </w:pPr>
       <w:r>
         <w:tab/>
       </w:r>
@@ -21934,9 +24203,9 @@
   </w:abstractNum>
   <w:abstractNum w:abstractNumId="43" w15:restartNumberingAfterBreak="0">
     <w:nsid w:val="46E62C0E"/>
-    <w:multiLevelType w:val="hybridMultilevel"/>
-    <w:tmpl w:val="BF862876"/>
-    <w:lvl w:ilvl="0" w:tplc="0409000F">
+    <w:multiLevelType w:val="multilevel"/>
+    <w:tmpl w:val="29C26E64"/>
+    <w:lvl w:ilvl="0">
       <w:start w:val="1"/>
       <w:numFmt w:val="decimal"/>
       <w:lvlText w:val="%1."/>
@@ -21945,77 +24214,109 @@
         <w:ind w:left="2880" w:hanging="360"/>
       </w:pPr>
     </w:lvl>
-    <w:lvl w:ilvl="1" w:tplc="04090019" w:tentative="1">
-      <w:start w:val="1"/>
-      <w:numFmt w:val="lowerLetter"/>
-      <w:lvlText w:val="%2."/>
-      <w:lvlJc w:val="left"/>
-      <w:pPr>
-        <w:ind w:left="3600" w:hanging="360"/>
-      </w:pPr>
-    </w:lvl>
-    <w:lvl w:ilvl="2" w:tplc="0409001B" w:tentative="1">
-      <w:start w:val="1"/>
-      <w:numFmt w:val="lowerRoman"/>
-      <w:lvlText w:val="%3."/>
-      <w:lvlJc w:val="right"/>
-      <w:pPr>
-        <w:ind w:left="4320" w:hanging="180"/>
-      </w:pPr>
-    </w:lvl>
-    <w:lvl w:ilvl="3" w:tplc="0409000F" w:tentative="1">
+    <w:lvl w:ilvl="1">
       <w:start w:val="1"/>
       <w:numFmt w:val="decimal"/>
-      <w:lvlText w:val="%4."/>
-      <w:lvlJc w:val="left"/>
-      <w:pPr>
-        <w:ind w:left="5040" w:hanging="360"/>
-      </w:pPr>
-    </w:lvl>
-    <w:lvl w:ilvl="4" w:tplc="04090019" w:tentative="1">
-      <w:start w:val="1"/>
-      <w:numFmt w:val="lowerLetter"/>
-      <w:lvlText w:val="%5."/>
-      <w:lvlJc w:val="left"/>
-      <w:pPr>
-        <w:ind w:left="5760" w:hanging="360"/>
-      </w:pPr>
-    </w:lvl>
-    <w:lvl w:ilvl="5" w:tplc="0409001B" w:tentative="1">
-      <w:start w:val="1"/>
-      <w:numFmt w:val="lowerRoman"/>
-      <w:lvlText w:val="%6."/>
-      <w:lvlJc w:val="right"/>
-      <w:pPr>
-        <w:ind w:left="6480" w:hanging="180"/>
-      </w:pPr>
-    </w:lvl>
-    <w:lvl w:ilvl="6" w:tplc="0409000F" w:tentative="1">
+      <w:isLgl/>
+      <w:lvlText w:val="%1.%2"/>
+      <w:lvlJc w:val="left"/>
+      <w:pPr>
+        <w:ind w:left="2880" w:hanging="360"/>
+      </w:pPr>
+      <w:rPr>
+        <w:rFonts w:hint="default"/>
+      </w:rPr>
+    </w:lvl>
+    <w:lvl w:ilvl="2">
       <w:start w:val="1"/>
       <w:numFmt w:val="decimal"/>
-      <w:lvlText w:val="%7."/>
-      <w:lvlJc w:val="left"/>
-      <w:pPr>
-        <w:ind w:left="7200" w:hanging="360"/>
-      </w:pPr>
-    </w:lvl>
-    <w:lvl w:ilvl="7" w:tplc="04090019" w:tentative="1">
-      <w:start w:val="1"/>
-      <w:numFmt w:val="lowerLetter"/>
-      <w:lvlText w:val="%8."/>
-      <w:lvlJc w:val="left"/>
-      <w:pPr>
-        <w:ind w:left="7920" w:hanging="360"/>
-      </w:pPr>
-    </w:lvl>
-    <w:lvl w:ilvl="8" w:tplc="0409001B" w:tentative="1">
-      <w:start w:val="1"/>
-      <w:numFmt w:val="lowerRoman"/>
-      <w:lvlText w:val="%9."/>
-      <w:lvlJc w:val="right"/>
-      <w:pPr>
-        <w:ind w:left="8640" w:hanging="180"/>
-      </w:pPr>
+      <w:isLgl/>
+      <w:lvlText w:val="%1.%2.%3"/>
+      <w:lvlJc w:val="left"/>
+      <w:pPr>
+        <w:ind w:left="3240" w:hanging="720"/>
+      </w:pPr>
+      <w:rPr>
+        <w:rFonts w:hint="default"/>
+      </w:rPr>
+    </w:lvl>
+    <w:lvl w:ilvl="3">
+      <w:start w:val="1"/>
+      <w:numFmt w:val="decimal"/>
+      <w:isLgl/>
+      <w:lvlText w:val="%1.%2.%3.%4"/>
+      <w:lvlJc w:val="left"/>
+      <w:pPr>
+        <w:ind w:left="3240" w:hanging="720"/>
+      </w:pPr>
+      <w:rPr>
+        <w:rFonts w:hint="default"/>
+      </w:rPr>
+    </w:lvl>
+    <w:lvl w:ilvl="4">
+      <w:start w:val="1"/>
+      <w:numFmt w:val="decimal"/>
+      <w:isLgl/>
+      <w:lvlText w:val="%1.%2.%3.%4.%5"/>
+      <w:lvlJc w:val="left"/>
+      <w:pPr>
+        <w:ind w:left="3600" w:hanging="1080"/>
+      </w:pPr>
+      <w:rPr>
+        <w:rFonts w:hint="default"/>
+      </w:rPr>
+    </w:lvl>
+    <w:lvl w:ilvl="5">
+      <w:start w:val="1"/>
+      <w:numFmt w:val="decimal"/>
+      <w:isLgl/>
+      <w:lvlText w:val="%1.%2.%3.%4.%5.%6"/>
+      <w:lvlJc w:val="left"/>
+      <w:pPr>
+        <w:ind w:left="3600" w:hanging="1080"/>
+      </w:pPr>
+      <w:rPr>
+        <w:rFonts w:hint="default"/>
+      </w:rPr>
+    </w:lvl>
+    <w:lvl w:ilvl="6">
+      <w:start w:val="1"/>
+      <w:numFmt w:val="decimal"/>
+      <w:isLgl/>
+      <w:lvlText w:val="%1.%2.%3.%4.%5.%6.%7"/>
+      <w:lvlJc w:val="left"/>
+      <w:pPr>
+        <w:ind w:left="3960" w:hanging="1440"/>
+      </w:pPr>
+      <w:rPr>
+        <w:rFonts w:hint="default"/>
+      </w:rPr>
+    </w:lvl>
+    <w:lvl w:ilvl="7">
+      <w:start w:val="1"/>
+      <w:numFmt w:val="decimal"/>
+      <w:isLgl/>
+      <w:lvlText w:val="%1.%2.%3.%4.%5.%6.%7.%8"/>
+      <w:lvlJc w:val="left"/>
+      <w:pPr>
+        <w:ind w:left="3960" w:hanging="1440"/>
+      </w:pPr>
+      <w:rPr>
+        <w:rFonts w:hint="default"/>
+      </w:rPr>
+    </w:lvl>
+    <w:lvl w:ilvl="8">
+      <w:start w:val="1"/>
+      <w:numFmt w:val="decimal"/>
+      <w:isLgl/>
+      <w:lvlText w:val="%1.%2.%3.%4.%5.%6.%7.%8.%9"/>
+      <w:lvlJc w:val="left"/>
+      <w:pPr>
+        <w:ind w:left="4320" w:hanging="1800"/>
+      </w:pPr>
+      <w:rPr>
+        <w:rFonts w:hint="default"/>
+      </w:rPr>
     </w:lvl>
   </w:abstractNum>
   <w:abstractNum w:abstractNumId="44" w15:restartNumberingAfterBreak="0">
@@ -25079,7 +27380,7 @@
 </file>
 
 <file path=customXml/itemProps1.xml><?xml version="1.0" encoding="utf-8"?>
-<ds:datastoreItem xmlns:ds="http://schemas.openxmlformats.org/officeDocument/2006/customXml" ds:itemID="{16CE4366-B5C5-4908-95BD-4B6E26C5E2C7}">
+<ds:datastoreItem xmlns:ds="http://schemas.openxmlformats.org/officeDocument/2006/customXml" ds:itemID="{F2199511-55C3-41E8-9E3B-0DB6AFF2DECB}">
   <ds:schemaRefs>
     <ds:schemaRef ds:uri="http://schemas.openxmlformats.org/officeDocument/2006/bibliography"/>
   </ds:schemaRefs>

</xml_diff>